<commit_message>
updating resume to latest version and updating About Me page to include information about Code Louisville.
</commit_message>
<xml_diff>
--- a/Resume.docx
+++ b/Resume.docx
@@ -158,7 +158,7 @@
         <w:widowControl w:val="1"/>
         <w:numPr>
           <w:ilvl w:val="0"/>
-          <w:numId w:val="1"/>
+          <w:numId w:val="2"/>
         </w:numPr>
         <w:pBdr>
           <w:top w:space="0" w:sz="0" w:val="nil"/>
@@ -188,7 +188,7 @@
         <w:widowControl w:val="1"/>
         <w:numPr>
           <w:ilvl w:val="0"/>
-          <w:numId w:val="1"/>
+          <w:numId w:val="2"/>
         </w:numPr>
         <w:pBdr>
           <w:top w:space="0" w:sz="0" w:val="nil"/>
@@ -207,7 +207,7 @@
         <w:rPr>
           <w:rtl w:val="0"/>
         </w:rPr>
-        <w:t xml:space="preserve">2+ years of C# with knowledge in Java, C++, SQL, Python, and Javascript</w:t>
+        <w:t xml:space="preserve">3+ years of C# with knowledge in Java, C++, SQL, Python, Javascript and VBA</w:t>
       </w:r>
     </w:p>
     <w:p>
@@ -218,7 +218,7 @@
         <w:widowControl w:val="1"/>
         <w:numPr>
           <w:ilvl w:val="0"/>
-          <w:numId w:val="1"/>
+          <w:numId w:val="2"/>
         </w:numPr>
         <w:pBdr>
           <w:top w:space="0" w:sz="0" w:val="nil"/>
@@ -448,7 +448,7 @@
         <w:pageBreakBefore w:val="0"/>
         <w:numPr>
           <w:ilvl w:val="0"/>
-          <w:numId w:val="1"/>
+          <w:numId w:val="2"/>
         </w:numPr>
         <w:pBdr>
           <w:top w:space="0" w:sz="0" w:val="nil"/>
@@ -474,7 +474,7 @@
         <w:pageBreakBefore w:val="0"/>
         <w:numPr>
           <w:ilvl w:val="0"/>
-          <w:numId w:val="1"/>
+          <w:numId w:val="2"/>
         </w:numPr>
         <w:pBdr>
           <w:top w:space="0" w:sz="0" w:val="nil"/>
@@ -507,7 +507,7 @@
         <w:pageBreakBefore w:val="0"/>
         <w:numPr>
           <w:ilvl w:val="0"/>
-          <w:numId w:val="1"/>
+          <w:numId w:val="2"/>
         </w:numPr>
         <w:pBdr>
           <w:top w:space="0" w:sz="0" w:val="nil"/>
@@ -525,7 +525,7 @@
         <w:rPr>
           <w:rtl w:val="0"/>
         </w:rPr>
-        <w:t xml:space="preserve">Designed and sent multiple weekly reports to managers across teams, one of which I automated</w:t>
+        <w:t xml:space="preserve">Designed and sent multiple weekly reports to managers across teams, one of which I automated using VBA</w:t>
       </w:r>
     </w:p>
     <w:p>
@@ -533,7 +533,7 @@
         <w:pageBreakBefore w:val="0"/>
         <w:numPr>
           <w:ilvl w:val="0"/>
-          <w:numId w:val="1"/>
+          <w:numId w:val="2"/>
         </w:numPr>
         <w:pBdr>
           <w:top w:space="0" w:sz="0" w:val="nil"/>
@@ -732,7 +732,7 @@
         <w:pageBreakBefore w:val="0"/>
         <w:numPr>
           <w:ilvl w:val="0"/>
-          <w:numId w:val="3"/>
+          <w:numId w:val="4"/>
         </w:numPr>
         <w:pBdr>
           <w:top w:space="0" w:sz="0" w:val="nil"/>
@@ -751,6 +751,269 @@
           <w:rtl w:val="0"/>
         </w:rPr>
         <w:t xml:space="preserve">Handled a wide variety of issues ranging from fuel spills to auditing paperwork</w:t>
+      </w:r>
+    </w:p>
+    <w:p>
+      <w:pPr>
+        <w:pageBreakBefore w:val="0"/>
+        <w:numPr>
+          <w:ilvl w:val="0"/>
+          <w:numId w:val="4"/>
+        </w:numPr>
+        <w:pBdr>
+          <w:top w:space="0" w:sz="0" w:val="nil"/>
+          <w:left w:space="0" w:sz="0" w:val="nil"/>
+          <w:bottom w:space="0" w:sz="0" w:val="nil"/>
+          <w:right w:space="0" w:sz="0" w:val="nil"/>
+          <w:between w:space="0" w:sz="0" w:val="nil"/>
+        </w:pBdr>
+        <w:shd w:fill="auto" w:val="clear"/>
+        <w:spacing w:after="0" w:before="80" w:line="288" w:lineRule="auto"/>
+        <w:ind w:left="720" w:hanging="360"/>
+        <w:rPr>
+          <w:u w:val="none"/>
+        </w:rPr>
+      </w:pPr>
+      <w:r>
+        <w:rPr>
+          <w:rtl w:val="0"/>
+        </w:rPr>
+        <w:t xml:space="preserve">Assisted stores in audits to help discover when fuel was dropped into the wrong tank or delivered to the wrong store.</w:t>
+      </w:r>
+      <w:r>
+        <w:rPr>
+          <w:rtl w:val="0"/>
+        </w:rPr>
+      </w:r>
+    </w:p>
+    <w:p>
+      <w:pPr>
+        <w:pageBreakBefore w:val="0"/>
+        <w:numPr>
+          <w:ilvl w:val="0"/>
+          <w:numId w:val="4"/>
+        </w:numPr>
+        <w:pBdr>
+          <w:top w:space="0" w:sz="0" w:val="nil"/>
+          <w:left w:space="0" w:sz="0" w:val="nil"/>
+          <w:bottom w:space="0" w:sz="0" w:val="nil"/>
+          <w:right w:space="0" w:sz="0" w:val="nil"/>
+          <w:between w:space="0" w:sz="0" w:val="nil"/>
+        </w:pBdr>
+        <w:shd w:fill="auto" w:val="clear"/>
+        <w:spacing w:after="0" w:before="0" w:line="288" w:lineRule="auto"/>
+        <w:ind w:left="720" w:hanging="360"/>
+        <w:rPr/>
+      </w:pPr>
+      <w:r>
+        <w:rPr>
+          <w:rtl w:val="0"/>
+        </w:rPr>
+        <w:t xml:space="preserve">Detected and prevented fraud</w:t>
+      </w:r>
+    </w:p>
+    <w:p>
+      <w:pPr>
+        <w:pageBreakBefore w:val="0"/>
+        <w:numPr>
+          <w:ilvl w:val="0"/>
+          <w:numId w:val="4"/>
+        </w:numPr>
+        <w:pBdr>
+          <w:top w:space="0" w:sz="0" w:val="nil"/>
+          <w:left w:space="0" w:sz="0" w:val="nil"/>
+          <w:bottom w:space="0" w:sz="0" w:val="nil"/>
+          <w:right w:space="0" w:sz="0" w:val="nil"/>
+          <w:between w:space="0" w:sz="0" w:val="nil"/>
+        </w:pBdr>
+        <w:shd w:fill="auto" w:val="clear"/>
+        <w:spacing w:before="0" w:line="288" w:lineRule="auto"/>
+        <w:ind w:left="720" w:hanging="360"/>
+        <w:rPr/>
+      </w:pPr>
+      <w:r>
+        <w:rPr>
+          <w:rtl w:val="0"/>
+        </w:rPr>
+        <w:t xml:space="preserve">Identified trending issues and reacted accordingly</w:t>
+      </w:r>
+      <w:r>
+        <w:rPr>
+          <w:rFonts w:ascii="Proxima Nova" w:cs="Proxima Nova" w:eastAsia="Proxima Nova" w:hAnsi="Proxima Nova"/>
+          <w:rtl w:val="0"/>
+        </w:rPr>
+        <w:t xml:space="preserve"> </w:t>
+      </w:r>
+      <w:r>
+        <w:rPr>
+          <w:rtl w:val="0"/>
+        </w:rPr>
+      </w:r>
+    </w:p>
+    <w:p>
+      <w:pPr>
+        <w:pStyle w:val="Heading2"/>
+        <w:keepNext w:val="0"/>
+        <w:keepLines w:val="0"/>
+        <w:pageBreakBefore w:val="0"/>
+        <w:pBdr>
+          <w:top w:space="0" w:sz="0" w:val="nil"/>
+          <w:left w:space="0" w:sz="0" w:val="nil"/>
+          <w:bottom w:space="0" w:sz="0" w:val="nil"/>
+          <w:right w:space="0" w:sz="0" w:val="nil"/>
+          <w:between w:space="0" w:sz="0" w:val="nil"/>
+        </w:pBdr>
+        <w:shd w:fill="auto" w:val="clear"/>
+        <w:spacing w:line="240" w:lineRule="auto"/>
+        <w:rPr>
+          <w:rFonts w:ascii="Proxima Nova" w:cs="Proxima Nova" w:eastAsia="Proxima Nova" w:hAnsi="Proxima Nova"/>
+          <w:b w:val="0"/>
+          <w:i w:val="1"/>
+          <w:color w:val="666666"/>
+          <w:sz w:val="24"/>
+          <w:szCs w:val="24"/>
+        </w:rPr>
+      </w:pPr>
+      <w:bookmarkStart w:colFirst="0" w:colLast="0" w:name="_heading=h.tyjcwt" w:id="5"/>
+      <w:bookmarkEnd w:id="5"/>
+      <w:r>
+        <w:rPr>
+          <w:rtl w:val="0"/>
+        </w:rPr>
+        <w:t xml:space="preserve">Geek Squad</w:t>
+      </w:r>
+      <w:r>
+        <w:rPr>
+          <w:rFonts w:ascii="Proxima Nova" w:cs="Proxima Nova" w:eastAsia="Proxima Nova" w:hAnsi="Proxima Nova"/>
+          <w:color w:val="353744"/>
+          <w:sz w:val="24"/>
+          <w:szCs w:val="24"/>
+          <w:rtl w:val="0"/>
+        </w:rPr>
+        <w:t xml:space="preserve">, </w:t>
+      </w:r>
+      <w:r>
+        <w:rPr>
+          <w:rtl w:val="0"/>
+        </w:rPr>
+        <w:t xml:space="preserve">Louisville, KY</w:t>
+      </w:r>
+      <w:r>
+        <w:rPr>
+          <w:rFonts w:ascii="Proxima Nova" w:cs="Proxima Nova" w:eastAsia="Proxima Nova" w:hAnsi="Proxima Nova"/>
+          <w:b w:val="0"/>
+          <w:i w:val="1"/>
+          <w:color w:val="666666"/>
+          <w:sz w:val="24"/>
+          <w:szCs w:val="24"/>
+          <w:rtl w:val="0"/>
+        </w:rPr>
+        <w:t xml:space="preserve">- </w:t>
+      </w:r>
+      <w:r>
+        <w:rPr>
+          <w:b w:val="0"/>
+          <w:i w:val="1"/>
+          <w:color w:val="666666"/>
+          <w:rtl w:val="0"/>
+        </w:rPr>
+        <w:t xml:space="preserve">Computer Repair technician</w:t>
+      </w:r>
+      <w:r>
+        <w:rPr>
+          <w:rtl w:val="0"/>
+        </w:rPr>
+      </w:r>
+    </w:p>
+    <w:p>
+      <w:pPr>
+        <w:pageBreakBefore w:val="0"/>
+        <w:pBdr>
+          <w:top w:space="0" w:sz="0" w:val="nil"/>
+          <w:left w:space="0" w:sz="0" w:val="nil"/>
+          <w:bottom w:space="0" w:sz="0" w:val="nil"/>
+          <w:right w:space="0" w:sz="0" w:val="nil"/>
+          <w:between w:space="0" w:sz="0" w:val="nil"/>
+        </w:pBdr>
+        <w:shd w:fill="auto" w:val="clear"/>
+        <w:spacing w:before="80" w:line="240" w:lineRule="auto"/>
+        <w:rPr>
+          <w:rFonts w:ascii="Proxima Nova" w:cs="Proxima Nova" w:eastAsia="Proxima Nova" w:hAnsi="Proxima Nova"/>
+          <w:color w:val="666666"/>
+          <w:sz w:val="20"/>
+          <w:szCs w:val="20"/>
+        </w:rPr>
+      </w:pPr>
+      <w:r>
+        <w:rPr>
+          <w:color w:val="666666"/>
+          <w:sz w:val="20"/>
+          <w:szCs w:val="20"/>
+          <w:rtl w:val="0"/>
+        </w:rPr>
+        <w:t xml:space="preserve">February </w:t>
+      </w:r>
+      <w:r>
+        <w:rPr>
+          <w:rFonts w:ascii="Proxima Nova" w:cs="Proxima Nova" w:eastAsia="Proxima Nova" w:hAnsi="Proxima Nova"/>
+          <w:color w:val="666666"/>
+          <w:sz w:val="20"/>
+          <w:szCs w:val="20"/>
+          <w:rtl w:val="0"/>
+        </w:rPr>
+        <w:t xml:space="preserve">20</w:t>
+      </w:r>
+      <w:r>
+        <w:rPr>
+          <w:color w:val="666666"/>
+          <w:sz w:val="20"/>
+          <w:szCs w:val="20"/>
+          <w:rtl w:val="0"/>
+        </w:rPr>
+        <w:t xml:space="preserve">15 </w:t>
+      </w:r>
+      <w:r>
+        <w:rPr>
+          <w:rFonts w:ascii="Proxima Nova" w:cs="Proxima Nova" w:eastAsia="Proxima Nova" w:hAnsi="Proxima Nova"/>
+          <w:color w:val="666666"/>
+          <w:sz w:val="20"/>
+          <w:szCs w:val="20"/>
+          <w:rtl w:val="0"/>
+        </w:rPr>
+        <w:t xml:space="preserve">- </w:t>
+      </w:r>
+      <w:r>
+        <w:rPr>
+          <w:color w:val="666666"/>
+          <w:sz w:val="20"/>
+          <w:szCs w:val="20"/>
+          <w:rtl w:val="0"/>
+        </w:rPr>
+        <w:t xml:space="preserve">February </w:t>
+      </w:r>
+      <w:r>
+        <w:rPr>
+          <w:rFonts w:ascii="Proxima Nova" w:cs="Proxima Nova" w:eastAsia="Proxima Nova" w:hAnsi="Proxima Nova"/>
+          <w:color w:val="666666"/>
+          <w:sz w:val="20"/>
+          <w:szCs w:val="20"/>
+          <w:rtl w:val="0"/>
+        </w:rPr>
+        <w:t xml:space="preserve">20</w:t>
+      </w:r>
+      <w:r>
+        <w:rPr>
+          <w:color w:val="666666"/>
+          <w:sz w:val="20"/>
+          <w:szCs w:val="20"/>
+          <w:rtl w:val="0"/>
+        </w:rPr>
+        <w:t xml:space="preserve">17</w:t>
+      </w:r>
+      <w:r>
+        <w:rPr>
+          <w:rtl w:val="0"/>
+        </w:rPr>
       </w:r>
     </w:p>
     <w:p>
@@ -770,15 +1033,13 @@
         <w:shd w:fill="auto" w:val="clear"/>
         <w:spacing w:after="0" w:before="80" w:line="288" w:lineRule="auto"/>
         <w:ind w:left="720" w:hanging="360"/>
-        <w:rPr>
-          <w:u w:val="none"/>
-        </w:rPr>
-      </w:pPr>
-      <w:r>
-        <w:rPr>
-          <w:rtl w:val="0"/>
-        </w:rPr>
-        <w:t xml:space="preserve">Assisted stores in audits to help discover when fuel was dropped into the wrong tank or delivered to the wrong store.</w:t>
+        <w:rPr/>
+      </w:pPr>
+      <w:r>
+        <w:rPr>
+          <w:rtl w:val="0"/>
+        </w:rPr>
+        <w:t xml:space="preserve">Inspected issues thoroughly to lower the number of parts ordered per repair</w:t>
       </w:r>
     </w:p>
     <w:p>
@@ -796,15 +1057,22 @@
           <w:between w:space="0" w:sz="0" w:val="nil"/>
         </w:pBdr>
         <w:shd w:fill="auto" w:val="clear"/>
-        <w:spacing w:after="0" w:before="0" w:line="288" w:lineRule="auto"/>
+        <w:spacing w:after="0" w:before="80" w:line="288" w:lineRule="auto"/>
         <w:ind w:left="720" w:hanging="360"/>
-        <w:rPr/>
-      </w:pPr>
-      <w:r>
-        <w:rPr>
-          <w:rtl w:val="0"/>
-        </w:rPr>
-        <w:t xml:space="preserve">Detected and prevented fraud</w:t>
+        <w:rPr>
+          <w:u w:val="none"/>
+        </w:rPr>
+      </w:pPr>
+      <w:r>
+        <w:rPr>
+          <w:rtl w:val="0"/>
+        </w:rPr>
+        <w:t xml:space="preserve">Increased repair speed by memorizing disassembly steps for multiple computer models</w:t>
+      </w:r>
+      <w:r>
+        <w:rPr>
+          <w:rtl w:val="0"/>
+        </w:rPr>
       </w:r>
     </w:p>
     <w:p>
@@ -822,6 +1090,58 @@
           <w:between w:space="0" w:sz="0" w:val="nil"/>
         </w:pBdr>
         <w:shd w:fill="auto" w:val="clear"/>
+        <w:spacing w:after="0" w:before="0" w:line="288" w:lineRule="auto"/>
+        <w:ind w:left="720" w:hanging="360"/>
+        <w:rPr/>
+      </w:pPr>
+      <w:r>
+        <w:rPr>
+          <w:rtl w:val="0"/>
+        </w:rPr>
+        <w:t xml:space="preserve">Inspected each repair, ensuring quality work to prevent repeat issues</w:t>
+      </w:r>
+    </w:p>
+    <w:p>
+      <w:pPr>
+        <w:pageBreakBefore w:val="0"/>
+        <w:numPr>
+          <w:ilvl w:val="0"/>
+          <w:numId w:val="3"/>
+        </w:numPr>
+        <w:pBdr>
+          <w:top w:space="0" w:sz="0" w:val="nil"/>
+          <w:left w:space="0" w:sz="0" w:val="nil"/>
+          <w:bottom w:space="0" w:sz="0" w:val="nil"/>
+          <w:right w:space="0" w:sz="0" w:val="nil"/>
+          <w:between w:space="0" w:sz="0" w:val="nil"/>
+        </w:pBdr>
+        <w:shd w:fill="auto" w:val="clear"/>
+        <w:spacing w:after="0" w:before="0" w:line="288" w:lineRule="auto"/>
+        <w:ind w:left="720" w:hanging="360"/>
+        <w:rPr/>
+      </w:pPr>
+      <w:r>
+        <w:rPr>
+          <w:rtl w:val="0"/>
+        </w:rPr>
+        <w:t xml:space="preserve">Spoke to clients and explained issues and solutions in a manner they could understand</w:t>
+      </w:r>
+    </w:p>
+    <w:p>
+      <w:pPr>
+        <w:pageBreakBefore w:val="0"/>
+        <w:numPr>
+          <w:ilvl w:val="0"/>
+          <w:numId w:val="3"/>
+        </w:numPr>
+        <w:pBdr>
+          <w:top w:space="0" w:sz="0" w:val="nil"/>
+          <w:left w:space="0" w:sz="0" w:val="nil"/>
+          <w:bottom w:space="0" w:sz="0" w:val="nil"/>
+          <w:right w:space="0" w:sz="0" w:val="nil"/>
+          <w:between w:space="0" w:sz="0" w:val="nil"/>
+        </w:pBdr>
+        <w:shd w:fill="auto" w:val="clear"/>
         <w:spacing w:before="0" w:line="288" w:lineRule="auto"/>
         <w:ind w:left="720" w:hanging="360"/>
         <w:rPr/>
@@ -830,19 +1150,7 @@
         <w:rPr>
           <w:rtl w:val="0"/>
         </w:rPr>
-        <w:t xml:space="preserve">Identified trending issues and reacted accordingly</w:t>
-      </w:r>
-      <w:r>
-        <w:rPr>
-          <w:rFonts w:ascii="Proxima Nova" w:cs="Proxima Nova" w:eastAsia="Proxima Nova" w:hAnsi="Proxima Nova"/>
-          <w:rtl w:val="0"/>
-        </w:rPr>
-        <w:t xml:space="preserve"> </w:t>
-      </w:r>
-      <w:r>
-        <w:rPr>
-          <w:rtl w:val="0"/>
-        </w:rPr>
+        <w:t xml:space="preserve">Created an individual QA checklist for my team that reduced the number of failures found by the QA team</w:t>
       </w:r>
     </w:p>
     <w:p>
@@ -850,90 +1158,34 @@
         <w:pStyle w:val="Heading2"/>
         <w:keepNext w:val="0"/>
         <w:keepLines w:val="0"/>
-        <w:pageBreakBefore w:val="0"/>
-        <w:pBdr>
-          <w:top w:space="0" w:sz="0" w:val="nil"/>
-          <w:left w:space="0" w:sz="0" w:val="nil"/>
-          <w:bottom w:space="0" w:sz="0" w:val="nil"/>
-          <w:right w:space="0" w:sz="0" w:val="nil"/>
-          <w:between w:space="0" w:sz="0" w:val="nil"/>
-        </w:pBdr>
-        <w:shd w:fill="auto" w:val="clear"/>
-        <w:spacing w:line="240" w:lineRule="auto"/>
-        <w:rPr>
-          <w:rFonts w:ascii="Proxima Nova" w:cs="Proxima Nova" w:eastAsia="Proxima Nova" w:hAnsi="Proxima Nova"/>
+        <w:rPr>
           <w:b w:val="0"/>
           <w:i w:val="1"/>
           <w:color w:val="666666"/>
-          <w:sz w:val="24"/>
-          <w:szCs w:val="24"/>
-        </w:rPr>
-      </w:pPr>
-      <w:bookmarkStart w:colFirst="0" w:colLast="0" w:name="_heading=h.tyjcwt" w:id="5"/>
-      <w:bookmarkEnd w:id="5"/>
-      <w:r>
-        <w:rPr>
-          <w:rtl w:val="0"/>
-        </w:rPr>
-        <w:t xml:space="preserve">Geek Squad</w:t>
-      </w:r>
-      <w:r>
-        <w:rPr>
-          <w:rFonts w:ascii="Proxima Nova" w:cs="Proxima Nova" w:eastAsia="Proxima Nova" w:hAnsi="Proxima Nova"/>
-          <w:color w:val="353744"/>
-          <w:sz w:val="24"/>
-          <w:szCs w:val="24"/>
-          <w:rtl w:val="0"/>
-        </w:rPr>
-        <w:t xml:space="preserve">, </w:t>
-      </w:r>
-      <w:r>
-        <w:rPr>
-          <w:rtl w:val="0"/>
-        </w:rPr>
-        <w:t xml:space="preserve">Louisville, KY</w:t>
-      </w:r>
-      <w:r>
-        <w:rPr>
-          <w:rFonts w:ascii="Proxima Nova" w:cs="Proxima Nova" w:eastAsia="Proxima Nova" w:hAnsi="Proxima Nova"/>
+        </w:rPr>
+      </w:pPr>
+      <w:bookmarkStart w:colFirst="0" w:colLast="0" w:name="_heading=h.1t3h5sf" w:id="6"/>
+      <w:bookmarkEnd w:id="6"/>
+      <w:r>
+        <w:rPr>
+          <w:rtl w:val="0"/>
+        </w:rPr>
+        <w:t xml:space="preserve">Geek Squad, Multiple </w:t>
+      </w:r>
+      <w:r>
+        <w:rPr>
           <w:b w:val="0"/>
           <w:i w:val="1"/>
           <w:color w:val="666666"/>
-          <w:sz w:val="24"/>
-          <w:szCs w:val="24"/>
-          <w:rtl w:val="0"/>
-        </w:rPr>
-        <w:t xml:space="preserve">- </w:t>
-      </w:r>
-      <w:r>
-        <w:rPr>
-          <w:b w:val="0"/>
-          <w:i w:val="1"/>
-          <w:color w:val="666666"/>
-          <w:rtl w:val="0"/>
-        </w:rPr>
-        <w:t xml:space="preserve">Computer Repair technician</w:t>
-      </w:r>
-      <w:r>
-        <w:rPr>
-          <w:rtl w:val="0"/>
-        </w:rPr>
-      </w:r>
-    </w:p>
-    <w:p>
-      <w:pPr>
-        <w:pageBreakBefore w:val="0"/>
-        <w:pBdr>
-          <w:top w:space="0" w:sz="0" w:val="nil"/>
-          <w:left w:space="0" w:sz="0" w:val="nil"/>
-          <w:bottom w:space="0" w:sz="0" w:val="nil"/>
-          <w:right w:space="0" w:sz="0" w:val="nil"/>
-          <w:between w:space="0" w:sz="0" w:val="nil"/>
-        </w:pBdr>
-        <w:shd w:fill="auto" w:val="clear"/>
-        <w:spacing w:before="80" w:line="240" w:lineRule="auto"/>
-        <w:rPr>
-          <w:rFonts w:ascii="Proxima Nova" w:cs="Proxima Nova" w:eastAsia="Proxima Nova" w:hAnsi="Proxima Nova"/>
+          <w:rtl w:val="0"/>
+        </w:rPr>
+        <w:t xml:space="preserve">- Customer Service Rep.</w:t>
+      </w:r>
+    </w:p>
+    <w:p>
+      <w:pPr>
+        <w:spacing w:line="240" w:lineRule="auto"/>
+        <w:rPr>
           <w:color w:val="666666"/>
           <w:sz w:val="20"/>
           <w:szCs w:val="20"/>
@@ -946,18 +1198,18 @@
           <w:szCs w:val="20"/>
           <w:rtl w:val="0"/>
         </w:rPr>
-        <w:t xml:space="preserve">February </w:t>
-      </w:r>
-      <w:r>
-        <w:rPr>
-          <w:rFonts w:ascii="Proxima Nova" w:cs="Proxima Nova" w:eastAsia="Proxima Nova" w:hAnsi="Proxima Nova"/>
+        <w:t xml:space="preserve">February 2017 - January 2018</w:t>
+      </w:r>
+    </w:p>
+    <w:p>
+      <w:pPr>
+        <w:spacing w:line="240" w:lineRule="auto"/>
+        <w:rPr>
           <w:color w:val="666666"/>
           <w:sz w:val="20"/>
           <w:szCs w:val="20"/>
-          <w:rtl w:val="0"/>
-        </w:rPr>
-        <w:t xml:space="preserve">20</w:t>
-      </w:r>
+        </w:rPr>
+      </w:pPr>
       <w:r>
         <w:rPr>
           <w:color w:val="666666"/>
@@ -965,256 +1217,14 @@
           <w:szCs w:val="20"/>
           <w:rtl w:val="0"/>
         </w:rPr>
-        <w:t xml:space="preserve">15 </w:t>
-      </w:r>
-      <w:r>
-        <w:rPr>
-          <w:rFonts w:ascii="Proxima Nova" w:cs="Proxima Nova" w:eastAsia="Proxima Nova" w:hAnsi="Proxima Nova"/>
-          <w:color w:val="666666"/>
-          <w:sz w:val="20"/>
-          <w:szCs w:val="20"/>
-          <w:rtl w:val="0"/>
-        </w:rPr>
-        <w:t xml:space="preserve">- </w:t>
-      </w:r>
-      <w:r>
-        <w:rPr>
-          <w:color w:val="666666"/>
-          <w:sz w:val="20"/>
-          <w:szCs w:val="20"/>
-          <w:rtl w:val="0"/>
-        </w:rPr>
-        <w:t xml:space="preserve">February </w:t>
-      </w:r>
-      <w:r>
-        <w:rPr>
-          <w:rFonts w:ascii="Proxima Nova" w:cs="Proxima Nova" w:eastAsia="Proxima Nova" w:hAnsi="Proxima Nova"/>
-          <w:color w:val="666666"/>
-          <w:sz w:val="20"/>
-          <w:szCs w:val="20"/>
-          <w:rtl w:val="0"/>
-        </w:rPr>
-        <w:t xml:space="preserve">20</w:t>
-      </w:r>
-      <w:r>
-        <w:rPr>
-          <w:color w:val="666666"/>
-          <w:sz w:val="20"/>
-          <w:szCs w:val="20"/>
-          <w:rtl w:val="0"/>
-        </w:rPr>
-        <w:t xml:space="preserve">17</w:t>
-      </w:r>
-      <w:r>
-        <w:rPr>
-          <w:rtl w:val="0"/>
-        </w:rPr>
-      </w:r>
-    </w:p>
-    <w:p>
-      <w:pPr>
-        <w:pageBreakBefore w:val="0"/>
+        <w:t xml:space="preserve">July 2013 - February 2015</w:t>
+      </w:r>
+    </w:p>
+    <w:p>
+      <w:pPr>
         <w:numPr>
           <w:ilvl w:val="0"/>
-          <w:numId w:val="2"/>
-        </w:numPr>
-        <w:pBdr>
-          <w:top w:space="0" w:sz="0" w:val="nil"/>
-          <w:left w:space="0" w:sz="0" w:val="nil"/>
-          <w:bottom w:space="0" w:sz="0" w:val="nil"/>
-          <w:right w:space="0" w:sz="0" w:val="nil"/>
-          <w:between w:space="0" w:sz="0" w:val="nil"/>
-        </w:pBdr>
-        <w:shd w:fill="auto" w:val="clear"/>
-        <w:spacing w:after="0" w:before="80" w:line="288" w:lineRule="auto"/>
-        <w:ind w:left="720" w:hanging="360"/>
-        <w:rPr/>
-      </w:pPr>
-      <w:r>
-        <w:rPr>
-          <w:rtl w:val="0"/>
-        </w:rPr>
-        <w:t xml:space="preserve">Inspected issues thoroughly to lower the number of parts ordered per repair</w:t>
-      </w:r>
-    </w:p>
-    <w:p>
-      <w:pPr>
-        <w:pageBreakBefore w:val="0"/>
-        <w:numPr>
-          <w:ilvl w:val="0"/>
-          <w:numId w:val="2"/>
-        </w:numPr>
-        <w:pBdr>
-          <w:top w:space="0" w:sz="0" w:val="nil"/>
-          <w:left w:space="0" w:sz="0" w:val="nil"/>
-          <w:bottom w:space="0" w:sz="0" w:val="nil"/>
-          <w:right w:space="0" w:sz="0" w:val="nil"/>
-          <w:between w:space="0" w:sz="0" w:val="nil"/>
-        </w:pBdr>
-        <w:shd w:fill="auto" w:val="clear"/>
-        <w:spacing w:after="0" w:before="80" w:line="288" w:lineRule="auto"/>
-        <w:ind w:left="720" w:hanging="360"/>
-        <w:rPr>
-          <w:u w:val="none"/>
-        </w:rPr>
-      </w:pPr>
-      <w:r>
-        <w:rPr>
-          <w:rtl w:val="0"/>
-        </w:rPr>
-        <w:t xml:space="preserve">Increased repair speed by memorizing disassembly steps for multiple computer models</w:t>
-      </w:r>
-    </w:p>
-    <w:p>
-      <w:pPr>
-        <w:pageBreakBefore w:val="0"/>
-        <w:numPr>
-          <w:ilvl w:val="0"/>
-          <w:numId w:val="2"/>
-        </w:numPr>
-        <w:pBdr>
-          <w:top w:space="0" w:sz="0" w:val="nil"/>
-          <w:left w:space="0" w:sz="0" w:val="nil"/>
-          <w:bottom w:space="0" w:sz="0" w:val="nil"/>
-          <w:right w:space="0" w:sz="0" w:val="nil"/>
-          <w:between w:space="0" w:sz="0" w:val="nil"/>
-        </w:pBdr>
-        <w:shd w:fill="auto" w:val="clear"/>
-        <w:spacing w:after="0" w:before="0" w:line="288" w:lineRule="auto"/>
-        <w:ind w:left="720" w:hanging="360"/>
-        <w:rPr/>
-      </w:pPr>
-      <w:r>
-        <w:rPr>
-          <w:rtl w:val="0"/>
-        </w:rPr>
-        <w:t xml:space="preserve">Inspected each repair, ensuring quality work to prevent repeat issues</w:t>
-      </w:r>
-    </w:p>
-    <w:p>
-      <w:pPr>
-        <w:pageBreakBefore w:val="0"/>
-        <w:numPr>
-          <w:ilvl w:val="0"/>
-          <w:numId w:val="2"/>
-        </w:numPr>
-        <w:pBdr>
-          <w:top w:space="0" w:sz="0" w:val="nil"/>
-          <w:left w:space="0" w:sz="0" w:val="nil"/>
-          <w:bottom w:space="0" w:sz="0" w:val="nil"/>
-          <w:right w:space="0" w:sz="0" w:val="nil"/>
-          <w:between w:space="0" w:sz="0" w:val="nil"/>
-        </w:pBdr>
-        <w:shd w:fill="auto" w:val="clear"/>
-        <w:spacing w:after="0" w:before="0" w:line="288" w:lineRule="auto"/>
-        <w:ind w:left="720" w:hanging="360"/>
-        <w:rPr/>
-      </w:pPr>
-      <w:r>
-        <w:rPr>
-          <w:rtl w:val="0"/>
-        </w:rPr>
-        <w:t xml:space="preserve">Spoke to clients and explained issues and solutions in a manner they could understand</w:t>
-      </w:r>
-    </w:p>
-    <w:p>
-      <w:pPr>
-        <w:pageBreakBefore w:val="0"/>
-        <w:numPr>
-          <w:ilvl w:val="0"/>
-          <w:numId w:val="2"/>
-        </w:numPr>
-        <w:pBdr>
-          <w:top w:space="0" w:sz="0" w:val="nil"/>
-          <w:left w:space="0" w:sz="0" w:val="nil"/>
-          <w:bottom w:space="0" w:sz="0" w:val="nil"/>
-          <w:right w:space="0" w:sz="0" w:val="nil"/>
-          <w:between w:space="0" w:sz="0" w:val="nil"/>
-        </w:pBdr>
-        <w:shd w:fill="auto" w:val="clear"/>
-        <w:spacing w:before="0" w:line="288" w:lineRule="auto"/>
-        <w:ind w:left="720" w:hanging="360"/>
-        <w:rPr/>
-      </w:pPr>
-      <w:r>
-        <w:rPr>
-          <w:rtl w:val="0"/>
-        </w:rPr>
-        <w:t xml:space="preserve">Created an individual QA checklist for my team that reduced the number of failures found by the QA team</w:t>
-      </w:r>
-    </w:p>
-    <w:p>
-      <w:pPr>
-        <w:pStyle w:val="Heading2"/>
-        <w:keepNext w:val="0"/>
-        <w:keepLines w:val="0"/>
-        <w:rPr>
-          <w:b w:val="0"/>
-          <w:i w:val="1"/>
-          <w:color w:val="666666"/>
-        </w:rPr>
-      </w:pPr>
-      <w:bookmarkStart w:colFirst="0" w:colLast="0" w:name="_heading=h.1t3h5sf" w:id="6"/>
-      <w:bookmarkEnd w:id="6"/>
-      <w:r>
-        <w:rPr>
-          <w:rtl w:val="0"/>
-        </w:rPr>
-        <w:t xml:space="preserve">Geek Squad, Multiple </w:t>
-      </w:r>
-      <w:r>
-        <w:rPr>
-          <w:b w:val="0"/>
-          <w:i w:val="1"/>
-          <w:color w:val="666666"/>
-          <w:rtl w:val="0"/>
-        </w:rPr>
-        <w:t xml:space="preserve">- Customer Service Rep.</w:t>
-      </w:r>
-    </w:p>
-    <w:p>
-      <w:pPr>
-        <w:spacing w:line="240" w:lineRule="auto"/>
-        <w:rPr>
-          <w:color w:val="666666"/>
-          <w:sz w:val="20"/>
-          <w:szCs w:val="20"/>
-        </w:rPr>
-      </w:pPr>
-      <w:r>
-        <w:rPr>
-          <w:color w:val="666666"/>
-          <w:sz w:val="20"/>
-          <w:szCs w:val="20"/>
-          <w:rtl w:val="0"/>
-        </w:rPr>
-        <w:t xml:space="preserve">February 2017 - January 2018</w:t>
-      </w:r>
-    </w:p>
-    <w:p>
-      <w:pPr>
-        <w:spacing w:line="240" w:lineRule="auto"/>
-        <w:rPr>
-          <w:color w:val="666666"/>
-          <w:sz w:val="20"/>
-          <w:szCs w:val="20"/>
-        </w:rPr>
-      </w:pPr>
-      <w:r>
-        <w:rPr>
-          <w:color w:val="666666"/>
-          <w:sz w:val="20"/>
-          <w:szCs w:val="20"/>
-          <w:rtl w:val="0"/>
-        </w:rPr>
-        <w:t xml:space="preserve">July 2013 - February 2015</w:t>
-      </w:r>
-    </w:p>
-    <w:p>
-      <w:pPr>
-        <w:numPr>
-          <w:ilvl w:val="0"/>
-          <w:numId w:val="2"/>
+          <w:numId w:val="3"/>
         </w:numPr>
         <w:spacing w:after="0" w:lineRule="auto"/>
         <w:ind w:left="720" w:hanging="360"/>
@@ -1231,7 +1241,7 @@
       <w:pPr>
         <w:numPr>
           <w:ilvl w:val="0"/>
-          <w:numId w:val="2"/>
+          <w:numId w:val="3"/>
         </w:numPr>
         <w:spacing w:after="0" w:lineRule="auto"/>
         <w:ind w:left="720" w:hanging="360"/>
@@ -1248,7 +1258,7 @@
       <w:pPr>
         <w:numPr>
           <w:ilvl w:val="0"/>
-          <w:numId w:val="2"/>
+          <w:numId w:val="3"/>
         </w:numPr>
         <w:spacing w:before="0" w:lineRule="auto"/>
         <w:ind w:left="720" w:hanging="360"/>
@@ -1295,7 +1305,7 @@
         <w:widowControl w:val="1"/>
         <w:numPr>
           <w:ilvl w:val="0"/>
-          <w:numId w:val="2"/>
+          <w:numId w:val="3"/>
         </w:numPr>
         <w:pBdr>
           <w:top w:space="0" w:sz="0" w:val="nil"/>
@@ -1325,7 +1335,7 @@
         <w:widowControl w:val="1"/>
         <w:numPr>
           <w:ilvl w:val="0"/>
-          <w:numId w:val="2"/>
+          <w:numId w:val="3"/>
         </w:numPr>
         <w:pBdr>
           <w:top w:space="0" w:sz="0" w:val="nil"/>
@@ -1398,7 +1408,7 @@
         <w:pageBreakBefore w:val="0"/>
         <w:numPr>
           <w:ilvl w:val="0"/>
-          <w:numId w:val="4"/>
+          <w:numId w:val="1"/>
         </w:numPr>
         <w:pBdr>
           <w:top w:space="0" w:sz="0" w:val="nil"/>
@@ -1480,7 +1490,7 @@
         <wp:inline distB="114300" distT="114300" distL="114300" distR="114300">
           <wp:extent cx="5943600" cy="63500"/>
           <wp:effectExtent b="0" l="0" r="0" t="0"/>
-          <wp:docPr descr="horizontal line" id="3" name="image1.png"/>
+          <wp:docPr descr="horizontal line" id="4" name="image1.png"/>
           <a:graphic>
             <a:graphicData uri="http://schemas.openxmlformats.org/drawingml/2006/picture">
               <pic:pic>
@@ -2374,6 +2384,150 @@
       <w:color w:val="353744"/>
       <w:sz w:val="60"/>
       <w:szCs w:val="60"/>
+    </w:rPr>
+  </w:style>
+  <w:style w:type="paragraph" w:styleId="Normal" w:default="1">
+    <w:name w:val="normal"/>
+  </w:style>
+  <w:style w:type="table" w:styleId="TableNormal" w:default="1">
+    <w:name w:val="Table Normal"/>
+  </w:style>
+  <w:style w:type="paragraph" w:styleId="Heading1">
+    <w:name w:val="heading 1"/>
+    <w:basedOn w:val="Normal"/>
+    <w:next w:val="Normal"/>
+    <w:pPr>
+      <w:keepNext w:val="1"/>
+      <w:keepLines w:val="1"/>
+      <w:pageBreakBefore w:val="0"/>
+      <w:spacing w:after="200" w:before="480" w:line="240" w:lineRule="auto"/>
+    </w:pPr>
+    <w:rPr>
+      <w:rFonts w:ascii="Proxima Nova" w:cs="Proxima Nova" w:eastAsia="Proxima Nova" w:hAnsi="Proxima Nova"/>
+      <w:b w:val="1"/>
+      <w:color w:val="00ab44"/>
+      <w:sz w:val="28"/>
+      <w:szCs w:val="28"/>
+    </w:rPr>
+  </w:style>
+  <w:style w:type="paragraph" w:styleId="Heading2">
+    <w:name w:val="heading 2"/>
+    <w:basedOn w:val="Normal"/>
+    <w:next w:val="Normal"/>
+    <w:pPr>
+      <w:keepNext w:val="1"/>
+      <w:keepLines w:val="1"/>
+      <w:pageBreakBefore w:val="0"/>
+      <w:spacing w:before="200" w:line="240" w:lineRule="auto"/>
+    </w:pPr>
+    <w:rPr>
+      <w:rFonts w:ascii="Proxima Nova" w:cs="Proxima Nova" w:eastAsia="Proxima Nova" w:hAnsi="Proxima Nova"/>
+      <w:b w:val="1"/>
+      <w:color w:val="353744"/>
+      <w:sz w:val="24"/>
+      <w:szCs w:val="24"/>
+    </w:rPr>
+  </w:style>
+  <w:style w:type="paragraph" w:styleId="Heading3">
+    <w:name w:val="heading 3"/>
+    <w:basedOn w:val="Normal"/>
+    <w:next w:val="Normal"/>
+    <w:pPr>
+      <w:keepNext w:val="1"/>
+      <w:keepLines w:val="1"/>
+      <w:pageBreakBefore w:val="0"/>
+      <w:spacing w:before="200" w:line="240" w:lineRule="auto"/>
+    </w:pPr>
+    <w:rPr>
+      <w:rFonts w:ascii="Proxima Nova" w:cs="Proxima Nova" w:eastAsia="Proxima Nova" w:hAnsi="Proxima Nova"/>
+      <w:b w:val="1"/>
+      <w:color w:val="353744"/>
+    </w:rPr>
+  </w:style>
+  <w:style w:type="paragraph" w:styleId="Heading4">
+    <w:name w:val="heading 4"/>
+    <w:basedOn w:val="Normal"/>
+    <w:next w:val="Normal"/>
+    <w:pPr>
+      <w:keepNext w:val="1"/>
+      <w:keepLines w:val="1"/>
+      <w:pageBreakBefore w:val="0"/>
+      <w:spacing w:after="0" w:before="160" w:lineRule="auto"/>
+    </w:pPr>
+    <w:rPr>
+      <w:rFonts w:ascii="Trebuchet MS" w:cs="Trebuchet MS" w:eastAsia="Trebuchet MS" w:hAnsi="Trebuchet MS"/>
+      <w:color w:val="666666"/>
+      <w:sz w:val="22"/>
+      <w:szCs w:val="22"/>
+      <w:u w:val="single"/>
+    </w:rPr>
+  </w:style>
+  <w:style w:type="paragraph" w:styleId="Heading5">
+    <w:name w:val="heading 5"/>
+    <w:basedOn w:val="Normal"/>
+    <w:next w:val="Normal"/>
+    <w:pPr>
+      <w:keepNext w:val="1"/>
+      <w:keepLines w:val="1"/>
+      <w:pageBreakBefore w:val="0"/>
+      <w:spacing w:after="0" w:before="160" w:lineRule="auto"/>
+    </w:pPr>
+    <w:rPr>
+      <w:rFonts w:ascii="Trebuchet MS" w:cs="Trebuchet MS" w:eastAsia="Trebuchet MS" w:hAnsi="Trebuchet MS"/>
+      <w:color w:val="666666"/>
+      <w:sz w:val="22"/>
+      <w:szCs w:val="22"/>
+    </w:rPr>
+  </w:style>
+  <w:style w:type="paragraph" w:styleId="Heading6">
+    <w:name w:val="heading 6"/>
+    <w:basedOn w:val="Normal"/>
+    <w:next w:val="Normal"/>
+    <w:pPr>
+      <w:keepNext w:val="1"/>
+      <w:keepLines w:val="1"/>
+      <w:pageBreakBefore w:val="0"/>
+      <w:spacing w:after="0" w:before="160" w:lineRule="auto"/>
+    </w:pPr>
+    <w:rPr>
+      <w:rFonts w:ascii="Trebuchet MS" w:cs="Trebuchet MS" w:eastAsia="Trebuchet MS" w:hAnsi="Trebuchet MS"/>
+      <w:i w:val="1"/>
+      <w:color w:val="666666"/>
+      <w:sz w:val="22"/>
+      <w:szCs w:val="22"/>
+    </w:rPr>
+  </w:style>
+  <w:style w:type="paragraph" w:styleId="Title">
+    <w:name w:val="Title"/>
+    <w:basedOn w:val="Normal"/>
+    <w:next w:val="Normal"/>
+    <w:pPr>
+      <w:keepNext w:val="1"/>
+      <w:keepLines w:val="1"/>
+      <w:pageBreakBefore w:val="0"/>
+      <w:spacing w:before="120" w:line="240" w:lineRule="auto"/>
+    </w:pPr>
+    <w:rPr>
+      <w:rFonts w:ascii="Proxima Nova" w:cs="Proxima Nova" w:eastAsia="Proxima Nova" w:hAnsi="Proxima Nova"/>
+      <w:color w:val="353744"/>
+      <w:sz w:val="60"/>
+      <w:szCs w:val="60"/>
+    </w:rPr>
+  </w:style>
+  <w:style w:type="paragraph" w:styleId="Subtitle">
+    <w:name w:val="Subtitle"/>
+    <w:basedOn w:val="Normal"/>
+    <w:next w:val="Normal"/>
+    <w:pPr>
+      <w:keepNext w:val="1"/>
+      <w:keepLines w:val="1"/>
+      <w:pageBreakBefore w:val="0"/>
+      <w:spacing w:before="0" w:line="240" w:lineRule="auto"/>
+    </w:pPr>
+    <w:rPr>
+      <w:color w:val="00ab44"/>
+      <w:sz w:val="36"/>
+      <w:szCs w:val="36"/>
     </w:rPr>
   </w:style>
   <w:style w:type="paragraph" w:styleId="Subtitle">
@@ -2748,8 +2902,8 @@
 </file>
 
 <file path=customXML/item1.xml><?xml version="1.0" encoding="utf-8"?>
-<go:gDocsCustomXmlDataStorage xmlns:go="http://customooxmlschemas.google.com/" xmlns:r="http://schemas.openxmlformats.org/officeDocument/2006/relationships">
-  <go:docsCustomData xmlns:go="http://customooxmlschemas.google.com/" roundtripDataSignature="AMtx7mh0x4C/Lj751QEc6XOKV1zNgLbVGw==">AMUW2mU36mJ/PW3wsIXxKqKSX4/VuSaSAm5D+mayCCMig4V4ojBJ+BQaUCRDC9uf4RmH06FELLc7LHLcfrPMH+mKLD53zIDLgsJSJqtbkD0x2SuBp6u1Pkn/PiaEv02NSE33Q+HZ3aCb8UppZnU1v4Y9OGYDKf6dPuGX1N9ROEGGQAXOmGMZ1b4tVko6L9Oe/M/vK+JTR/vLPc/rravUNrI6J/2GGqHz8ZDGg87Jc1J34/shbR3BqBg=</go:docsCustomData>
+<go:gDocsCustomXmlDataStorage xmlns:go="http://customooxmlschemas.google.com/" xmlns:r="http://schemas.openxmlformats.org/officeDocument/2006/relationships" uri="GoogleDocsCustomDataVersion1">
+  <go:docsCustomData xmlns:go="http://customooxmlschemas.google.com/" roundtripDataSignature="AMtx7mhBNgASfj3KTQE1FAVgzShQwUc11Q==">AMUW2mWPI+oEIQxrV1ZUA43OWXRJ40+ANZueRpJjroN/3QCeBAQkpFT/6NmVGfRJ37A1p2wZviTnu9c/J7bdlQNx9eMv/c4/EHxGWpVFWr2mLzjWyZKVQTpGoBT/RM6kxQMBG8xOaPcepabHLsaJmMsZg1BgnKeqWa5mm18xbDAMkLc2qBpSoyz8xIONAz5dAvmlv0ImIde9BUyoKnawWBIH5nPhPqSc6q1OAjlWNj/GEAZTEo60LO8=</go:docsCustomData>
 </go:gDocsCustomXmlDataStorage>
 </file>
 

</xml_diff>

<commit_message>
Updating resume with knowledge of Git
</commit_message>
<xml_diff>
--- a/Resume.docx
+++ b/Resume.docx
@@ -158,7 +158,7 @@
         <w:widowControl w:val="1"/>
         <w:numPr>
           <w:ilvl w:val="0"/>
-          <w:numId w:val="2"/>
+          <w:numId w:val="3"/>
         </w:numPr>
         <w:pBdr>
           <w:top w:space="0" w:sz="0" w:val="nil"/>
@@ -188,7 +188,7 @@
         <w:widowControl w:val="1"/>
         <w:numPr>
           <w:ilvl w:val="0"/>
-          <w:numId w:val="2"/>
+          <w:numId w:val="3"/>
         </w:numPr>
         <w:pBdr>
           <w:top w:space="0" w:sz="0" w:val="nil"/>
@@ -207,7 +207,7 @@
         <w:rPr>
           <w:rtl w:val="0"/>
         </w:rPr>
-        <w:t xml:space="preserve">3+ years of C# with knowledge in Java, C++, SQL, Python, Javascript and VBA</w:t>
+        <w:t xml:space="preserve">3+ years of C# with knowledge in Java, C++, SQL, Python, Javascript, Git, and VBA</w:t>
       </w:r>
     </w:p>
     <w:p>
@@ -218,7 +218,7 @@
         <w:widowControl w:val="1"/>
         <w:numPr>
           <w:ilvl w:val="0"/>
-          <w:numId w:val="2"/>
+          <w:numId w:val="3"/>
         </w:numPr>
         <w:pBdr>
           <w:top w:space="0" w:sz="0" w:val="nil"/>
@@ -448,7 +448,7 @@
         <w:pageBreakBefore w:val="0"/>
         <w:numPr>
           <w:ilvl w:val="0"/>
-          <w:numId w:val="2"/>
+          <w:numId w:val="3"/>
         </w:numPr>
         <w:pBdr>
           <w:top w:space="0" w:sz="0" w:val="nil"/>
@@ -474,7 +474,7 @@
         <w:pageBreakBefore w:val="0"/>
         <w:numPr>
           <w:ilvl w:val="0"/>
-          <w:numId w:val="2"/>
+          <w:numId w:val="3"/>
         </w:numPr>
         <w:pBdr>
           <w:top w:space="0" w:sz="0" w:val="nil"/>
@@ -507,7 +507,7 @@
         <w:pageBreakBefore w:val="0"/>
         <w:numPr>
           <w:ilvl w:val="0"/>
-          <w:numId w:val="2"/>
+          <w:numId w:val="3"/>
         </w:numPr>
         <w:pBdr>
           <w:top w:space="0" w:sz="0" w:val="nil"/>
@@ -533,7 +533,7 @@
         <w:pageBreakBefore w:val="0"/>
         <w:numPr>
           <w:ilvl w:val="0"/>
-          <w:numId w:val="2"/>
+          <w:numId w:val="3"/>
         </w:numPr>
         <w:pBdr>
           <w:top w:space="0" w:sz="0" w:val="nil"/>
@@ -732,7 +732,7 @@
         <w:pageBreakBefore w:val="0"/>
         <w:numPr>
           <w:ilvl w:val="0"/>
-          <w:numId w:val="4"/>
+          <w:numId w:val="1"/>
         </w:numPr>
         <w:pBdr>
           <w:top w:space="0" w:sz="0" w:val="nil"/>
@@ -751,6 +751,269 @@
           <w:rtl w:val="0"/>
         </w:rPr>
         <w:t xml:space="preserve">Handled a wide variety of issues ranging from fuel spills to auditing paperwork</w:t>
+      </w:r>
+    </w:p>
+    <w:p>
+      <w:pPr>
+        <w:pageBreakBefore w:val="0"/>
+        <w:numPr>
+          <w:ilvl w:val="0"/>
+          <w:numId w:val="1"/>
+        </w:numPr>
+        <w:pBdr>
+          <w:top w:space="0" w:sz="0" w:val="nil"/>
+          <w:left w:space="0" w:sz="0" w:val="nil"/>
+          <w:bottom w:space="0" w:sz="0" w:val="nil"/>
+          <w:right w:space="0" w:sz="0" w:val="nil"/>
+          <w:between w:space="0" w:sz="0" w:val="nil"/>
+        </w:pBdr>
+        <w:shd w:fill="auto" w:val="clear"/>
+        <w:spacing w:after="0" w:before="80" w:line="288" w:lineRule="auto"/>
+        <w:ind w:left="720" w:hanging="360"/>
+        <w:rPr>
+          <w:u w:val="none"/>
+        </w:rPr>
+      </w:pPr>
+      <w:r>
+        <w:rPr>
+          <w:rtl w:val="0"/>
+        </w:rPr>
+        <w:t xml:space="preserve">Assisted stores in audits to help discover when fuel was dropped into the wrong tank or delivered to the wrong store.</w:t>
+      </w:r>
+      <w:r>
+        <w:rPr>
+          <w:rtl w:val="0"/>
+        </w:rPr>
+      </w:r>
+    </w:p>
+    <w:p>
+      <w:pPr>
+        <w:pageBreakBefore w:val="0"/>
+        <w:numPr>
+          <w:ilvl w:val="0"/>
+          <w:numId w:val="1"/>
+        </w:numPr>
+        <w:pBdr>
+          <w:top w:space="0" w:sz="0" w:val="nil"/>
+          <w:left w:space="0" w:sz="0" w:val="nil"/>
+          <w:bottom w:space="0" w:sz="0" w:val="nil"/>
+          <w:right w:space="0" w:sz="0" w:val="nil"/>
+          <w:between w:space="0" w:sz="0" w:val="nil"/>
+        </w:pBdr>
+        <w:shd w:fill="auto" w:val="clear"/>
+        <w:spacing w:after="0" w:before="0" w:line="288" w:lineRule="auto"/>
+        <w:ind w:left="720" w:hanging="360"/>
+        <w:rPr/>
+      </w:pPr>
+      <w:r>
+        <w:rPr>
+          <w:rtl w:val="0"/>
+        </w:rPr>
+        <w:t xml:space="preserve">Detected and prevented fraud</w:t>
+      </w:r>
+    </w:p>
+    <w:p>
+      <w:pPr>
+        <w:pageBreakBefore w:val="0"/>
+        <w:numPr>
+          <w:ilvl w:val="0"/>
+          <w:numId w:val="1"/>
+        </w:numPr>
+        <w:pBdr>
+          <w:top w:space="0" w:sz="0" w:val="nil"/>
+          <w:left w:space="0" w:sz="0" w:val="nil"/>
+          <w:bottom w:space="0" w:sz="0" w:val="nil"/>
+          <w:right w:space="0" w:sz="0" w:val="nil"/>
+          <w:between w:space="0" w:sz="0" w:val="nil"/>
+        </w:pBdr>
+        <w:shd w:fill="auto" w:val="clear"/>
+        <w:spacing w:before="0" w:line="288" w:lineRule="auto"/>
+        <w:ind w:left="720" w:hanging="360"/>
+        <w:rPr/>
+      </w:pPr>
+      <w:r>
+        <w:rPr>
+          <w:rtl w:val="0"/>
+        </w:rPr>
+        <w:t xml:space="preserve">Identified trending issues and reacted accordingly</w:t>
+      </w:r>
+      <w:r>
+        <w:rPr>
+          <w:rFonts w:ascii="Proxima Nova" w:cs="Proxima Nova" w:eastAsia="Proxima Nova" w:hAnsi="Proxima Nova"/>
+          <w:rtl w:val="0"/>
+        </w:rPr>
+        <w:t xml:space="preserve"> </w:t>
+      </w:r>
+      <w:r>
+        <w:rPr>
+          <w:rtl w:val="0"/>
+        </w:rPr>
+      </w:r>
+    </w:p>
+    <w:p>
+      <w:pPr>
+        <w:pStyle w:val="Heading2"/>
+        <w:keepNext w:val="0"/>
+        <w:keepLines w:val="0"/>
+        <w:pageBreakBefore w:val="0"/>
+        <w:pBdr>
+          <w:top w:space="0" w:sz="0" w:val="nil"/>
+          <w:left w:space="0" w:sz="0" w:val="nil"/>
+          <w:bottom w:space="0" w:sz="0" w:val="nil"/>
+          <w:right w:space="0" w:sz="0" w:val="nil"/>
+          <w:between w:space="0" w:sz="0" w:val="nil"/>
+        </w:pBdr>
+        <w:shd w:fill="auto" w:val="clear"/>
+        <w:spacing w:line="240" w:lineRule="auto"/>
+        <w:rPr>
+          <w:rFonts w:ascii="Proxima Nova" w:cs="Proxima Nova" w:eastAsia="Proxima Nova" w:hAnsi="Proxima Nova"/>
+          <w:b w:val="0"/>
+          <w:i w:val="1"/>
+          <w:color w:val="666666"/>
+          <w:sz w:val="24"/>
+          <w:szCs w:val="24"/>
+        </w:rPr>
+      </w:pPr>
+      <w:bookmarkStart w:colFirst="0" w:colLast="0" w:name="_heading=h.tyjcwt" w:id="5"/>
+      <w:bookmarkEnd w:id="5"/>
+      <w:r>
+        <w:rPr>
+          <w:rtl w:val="0"/>
+        </w:rPr>
+        <w:t xml:space="preserve">Geek Squad</w:t>
+      </w:r>
+      <w:r>
+        <w:rPr>
+          <w:rFonts w:ascii="Proxima Nova" w:cs="Proxima Nova" w:eastAsia="Proxima Nova" w:hAnsi="Proxima Nova"/>
+          <w:color w:val="353744"/>
+          <w:sz w:val="24"/>
+          <w:szCs w:val="24"/>
+          <w:rtl w:val="0"/>
+        </w:rPr>
+        <w:t xml:space="preserve">, </w:t>
+      </w:r>
+      <w:r>
+        <w:rPr>
+          <w:rtl w:val="0"/>
+        </w:rPr>
+        <w:t xml:space="preserve">Louisville, KY</w:t>
+      </w:r>
+      <w:r>
+        <w:rPr>
+          <w:rFonts w:ascii="Proxima Nova" w:cs="Proxima Nova" w:eastAsia="Proxima Nova" w:hAnsi="Proxima Nova"/>
+          <w:b w:val="0"/>
+          <w:i w:val="1"/>
+          <w:color w:val="666666"/>
+          <w:sz w:val="24"/>
+          <w:szCs w:val="24"/>
+          <w:rtl w:val="0"/>
+        </w:rPr>
+        <w:t xml:space="preserve">- </w:t>
+      </w:r>
+      <w:r>
+        <w:rPr>
+          <w:b w:val="0"/>
+          <w:i w:val="1"/>
+          <w:color w:val="666666"/>
+          <w:rtl w:val="0"/>
+        </w:rPr>
+        <w:t xml:space="preserve">Computer Repair technician</w:t>
+      </w:r>
+      <w:r>
+        <w:rPr>
+          <w:rtl w:val="0"/>
+        </w:rPr>
+      </w:r>
+    </w:p>
+    <w:p>
+      <w:pPr>
+        <w:pageBreakBefore w:val="0"/>
+        <w:pBdr>
+          <w:top w:space="0" w:sz="0" w:val="nil"/>
+          <w:left w:space="0" w:sz="0" w:val="nil"/>
+          <w:bottom w:space="0" w:sz="0" w:val="nil"/>
+          <w:right w:space="0" w:sz="0" w:val="nil"/>
+          <w:between w:space="0" w:sz="0" w:val="nil"/>
+        </w:pBdr>
+        <w:shd w:fill="auto" w:val="clear"/>
+        <w:spacing w:before="80" w:line="240" w:lineRule="auto"/>
+        <w:rPr>
+          <w:rFonts w:ascii="Proxima Nova" w:cs="Proxima Nova" w:eastAsia="Proxima Nova" w:hAnsi="Proxima Nova"/>
+          <w:color w:val="666666"/>
+          <w:sz w:val="20"/>
+          <w:szCs w:val="20"/>
+        </w:rPr>
+      </w:pPr>
+      <w:r>
+        <w:rPr>
+          <w:color w:val="666666"/>
+          <w:sz w:val="20"/>
+          <w:szCs w:val="20"/>
+          <w:rtl w:val="0"/>
+        </w:rPr>
+        <w:t xml:space="preserve">February </w:t>
+      </w:r>
+      <w:r>
+        <w:rPr>
+          <w:rFonts w:ascii="Proxima Nova" w:cs="Proxima Nova" w:eastAsia="Proxima Nova" w:hAnsi="Proxima Nova"/>
+          <w:color w:val="666666"/>
+          <w:sz w:val="20"/>
+          <w:szCs w:val="20"/>
+          <w:rtl w:val="0"/>
+        </w:rPr>
+        <w:t xml:space="preserve">20</w:t>
+      </w:r>
+      <w:r>
+        <w:rPr>
+          <w:color w:val="666666"/>
+          <w:sz w:val="20"/>
+          <w:szCs w:val="20"/>
+          <w:rtl w:val="0"/>
+        </w:rPr>
+        <w:t xml:space="preserve">15 </w:t>
+      </w:r>
+      <w:r>
+        <w:rPr>
+          <w:rFonts w:ascii="Proxima Nova" w:cs="Proxima Nova" w:eastAsia="Proxima Nova" w:hAnsi="Proxima Nova"/>
+          <w:color w:val="666666"/>
+          <w:sz w:val="20"/>
+          <w:szCs w:val="20"/>
+          <w:rtl w:val="0"/>
+        </w:rPr>
+        <w:t xml:space="preserve">- </w:t>
+      </w:r>
+      <w:r>
+        <w:rPr>
+          <w:color w:val="666666"/>
+          <w:sz w:val="20"/>
+          <w:szCs w:val="20"/>
+          <w:rtl w:val="0"/>
+        </w:rPr>
+        <w:t xml:space="preserve">February </w:t>
+      </w:r>
+      <w:r>
+        <w:rPr>
+          <w:rFonts w:ascii="Proxima Nova" w:cs="Proxima Nova" w:eastAsia="Proxima Nova" w:hAnsi="Proxima Nova"/>
+          <w:color w:val="666666"/>
+          <w:sz w:val="20"/>
+          <w:szCs w:val="20"/>
+          <w:rtl w:val="0"/>
+        </w:rPr>
+        <w:t xml:space="preserve">20</w:t>
+      </w:r>
+      <w:r>
+        <w:rPr>
+          <w:color w:val="666666"/>
+          <w:sz w:val="20"/>
+          <w:szCs w:val="20"/>
+          <w:rtl w:val="0"/>
+        </w:rPr>
+        <w:t xml:space="preserve">17</w:t>
+      </w:r>
+      <w:r>
+        <w:rPr>
+          <w:rtl w:val="0"/>
+        </w:rPr>
       </w:r>
     </w:p>
     <w:p>
@@ -770,20 +1033,13 @@
         <w:shd w:fill="auto" w:val="clear"/>
         <w:spacing w:after="0" w:before="80" w:line="288" w:lineRule="auto"/>
         <w:ind w:left="720" w:hanging="360"/>
-        <w:rPr>
-          <w:u w:val="none"/>
-        </w:rPr>
-      </w:pPr>
-      <w:r>
-        <w:rPr>
-          <w:rtl w:val="0"/>
-        </w:rPr>
-        <w:t xml:space="preserve">Assisted stores in audits to help discover when fuel was dropped into the wrong tank or delivered to the wrong store.</w:t>
-      </w:r>
-      <w:r>
-        <w:rPr>
-          <w:rtl w:val="0"/>
-        </w:rPr>
+        <w:rPr/>
+      </w:pPr>
+      <w:r>
+        <w:rPr>
+          <w:rtl w:val="0"/>
+        </w:rPr>
+        <w:t xml:space="preserve">Inspected issues thoroughly to lower the number of parts ordered per repair</w:t>
       </w:r>
     </w:p>
     <w:p>
@@ -801,15 +1057,22 @@
           <w:between w:space="0" w:sz="0" w:val="nil"/>
         </w:pBdr>
         <w:shd w:fill="auto" w:val="clear"/>
-        <w:spacing w:after="0" w:before="0" w:line="288" w:lineRule="auto"/>
+        <w:spacing w:after="0" w:before="80" w:line="288" w:lineRule="auto"/>
         <w:ind w:left="720" w:hanging="360"/>
-        <w:rPr/>
-      </w:pPr>
-      <w:r>
-        <w:rPr>
-          <w:rtl w:val="0"/>
-        </w:rPr>
-        <w:t xml:space="preserve">Detected and prevented fraud</w:t>
+        <w:rPr>
+          <w:u w:val="none"/>
+        </w:rPr>
+      </w:pPr>
+      <w:r>
+        <w:rPr>
+          <w:rtl w:val="0"/>
+        </w:rPr>
+        <w:t xml:space="preserve">Increased repair speed by memorizing disassembly steps for multiple computer models</w:t>
+      </w:r>
+      <w:r>
+        <w:rPr>
+          <w:rtl w:val="0"/>
+        </w:rPr>
       </w:r>
     </w:p>
     <w:p>
@@ -827,6 +1090,58 @@
           <w:between w:space="0" w:sz="0" w:val="nil"/>
         </w:pBdr>
         <w:shd w:fill="auto" w:val="clear"/>
+        <w:spacing w:after="0" w:before="0" w:line="288" w:lineRule="auto"/>
+        <w:ind w:left="720" w:hanging="360"/>
+        <w:rPr/>
+      </w:pPr>
+      <w:r>
+        <w:rPr>
+          <w:rtl w:val="0"/>
+        </w:rPr>
+        <w:t xml:space="preserve">Inspected each repair, ensuring quality work to prevent repeat issues</w:t>
+      </w:r>
+    </w:p>
+    <w:p>
+      <w:pPr>
+        <w:pageBreakBefore w:val="0"/>
+        <w:numPr>
+          <w:ilvl w:val="0"/>
+          <w:numId w:val="4"/>
+        </w:numPr>
+        <w:pBdr>
+          <w:top w:space="0" w:sz="0" w:val="nil"/>
+          <w:left w:space="0" w:sz="0" w:val="nil"/>
+          <w:bottom w:space="0" w:sz="0" w:val="nil"/>
+          <w:right w:space="0" w:sz="0" w:val="nil"/>
+          <w:between w:space="0" w:sz="0" w:val="nil"/>
+        </w:pBdr>
+        <w:shd w:fill="auto" w:val="clear"/>
+        <w:spacing w:after="0" w:before="0" w:line="288" w:lineRule="auto"/>
+        <w:ind w:left="720" w:hanging="360"/>
+        <w:rPr/>
+      </w:pPr>
+      <w:r>
+        <w:rPr>
+          <w:rtl w:val="0"/>
+        </w:rPr>
+        <w:t xml:space="preserve">Spoke to clients and explained issues and solutions in a manner they could understand</w:t>
+      </w:r>
+    </w:p>
+    <w:p>
+      <w:pPr>
+        <w:pageBreakBefore w:val="0"/>
+        <w:numPr>
+          <w:ilvl w:val="0"/>
+          <w:numId w:val="4"/>
+        </w:numPr>
+        <w:pBdr>
+          <w:top w:space="0" w:sz="0" w:val="nil"/>
+          <w:left w:space="0" w:sz="0" w:val="nil"/>
+          <w:bottom w:space="0" w:sz="0" w:val="nil"/>
+          <w:right w:space="0" w:sz="0" w:val="nil"/>
+          <w:between w:space="0" w:sz="0" w:val="nil"/>
+        </w:pBdr>
+        <w:shd w:fill="auto" w:val="clear"/>
         <w:spacing w:before="0" w:line="288" w:lineRule="auto"/>
         <w:ind w:left="720" w:hanging="360"/>
         <w:rPr/>
@@ -835,19 +1150,7 @@
         <w:rPr>
           <w:rtl w:val="0"/>
         </w:rPr>
-        <w:t xml:space="preserve">Identified trending issues and reacted accordingly</w:t>
-      </w:r>
-      <w:r>
-        <w:rPr>
-          <w:rFonts w:ascii="Proxima Nova" w:cs="Proxima Nova" w:eastAsia="Proxima Nova" w:hAnsi="Proxima Nova"/>
-          <w:rtl w:val="0"/>
-        </w:rPr>
-        <w:t xml:space="preserve"> </w:t>
-      </w:r>
-      <w:r>
-        <w:rPr>
-          <w:rtl w:val="0"/>
-        </w:rPr>
+        <w:t xml:space="preserve">Created an individual QA checklist for my team that reduced the number of failures found by the QA team</w:t>
       </w:r>
     </w:p>
     <w:p>
@@ -855,90 +1158,34 @@
         <w:pStyle w:val="Heading2"/>
         <w:keepNext w:val="0"/>
         <w:keepLines w:val="0"/>
-        <w:pageBreakBefore w:val="0"/>
-        <w:pBdr>
-          <w:top w:space="0" w:sz="0" w:val="nil"/>
-          <w:left w:space="0" w:sz="0" w:val="nil"/>
-          <w:bottom w:space="0" w:sz="0" w:val="nil"/>
-          <w:right w:space="0" w:sz="0" w:val="nil"/>
-          <w:between w:space="0" w:sz="0" w:val="nil"/>
-        </w:pBdr>
-        <w:shd w:fill="auto" w:val="clear"/>
-        <w:spacing w:line="240" w:lineRule="auto"/>
-        <w:rPr>
-          <w:rFonts w:ascii="Proxima Nova" w:cs="Proxima Nova" w:eastAsia="Proxima Nova" w:hAnsi="Proxima Nova"/>
+        <w:rPr>
           <w:b w:val="0"/>
           <w:i w:val="1"/>
           <w:color w:val="666666"/>
-          <w:sz w:val="24"/>
-          <w:szCs w:val="24"/>
-        </w:rPr>
-      </w:pPr>
-      <w:bookmarkStart w:colFirst="0" w:colLast="0" w:name="_heading=h.tyjcwt" w:id="5"/>
-      <w:bookmarkEnd w:id="5"/>
-      <w:r>
-        <w:rPr>
-          <w:rtl w:val="0"/>
-        </w:rPr>
-        <w:t xml:space="preserve">Geek Squad</w:t>
-      </w:r>
-      <w:r>
-        <w:rPr>
-          <w:rFonts w:ascii="Proxima Nova" w:cs="Proxima Nova" w:eastAsia="Proxima Nova" w:hAnsi="Proxima Nova"/>
-          <w:color w:val="353744"/>
-          <w:sz w:val="24"/>
-          <w:szCs w:val="24"/>
-          <w:rtl w:val="0"/>
-        </w:rPr>
-        <w:t xml:space="preserve">, </w:t>
-      </w:r>
-      <w:r>
-        <w:rPr>
-          <w:rtl w:val="0"/>
-        </w:rPr>
-        <w:t xml:space="preserve">Louisville, KY</w:t>
-      </w:r>
-      <w:r>
-        <w:rPr>
-          <w:rFonts w:ascii="Proxima Nova" w:cs="Proxima Nova" w:eastAsia="Proxima Nova" w:hAnsi="Proxima Nova"/>
+        </w:rPr>
+      </w:pPr>
+      <w:bookmarkStart w:colFirst="0" w:colLast="0" w:name="_heading=h.1t3h5sf" w:id="6"/>
+      <w:bookmarkEnd w:id="6"/>
+      <w:r>
+        <w:rPr>
+          <w:rtl w:val="0"/>
+        </w:rPr>
+        <w:t xml:space="preserve">Geek Squad, Multiple </w:t>
+      </w:r>
+      <w:r>
+        <w:rPr>
           <w:b w:val="0"/>
           <w:i w:val="1"/>
           <w:color w:val="666666"/>
-          <w:sz w:val="24"/>
-          <w:szCs w:val="24"/>
-          <w:rtl w:val="0"/>
-        </w:rPr>
-        <w:t xml:space="preserve">- </w:t>
-      </w:r>
-      <w:r>
-        <w:rPr>
-          <w:b w:val="0"/>
-          <w:i w:val="1"/>
-          <w:color w:val="666666"/>
-          <w:rtl w:val="0"/>
-        </w:rPr>
-        <w:t xml:space="preserve">Computer Repair technician</w:t>
-      </w:r>
-      <w:r>
-        <w:rPr>
-          <w:rtl w:val="0"/>
-        </w:rPr>
-      </w:r>
-    </w:p>
-    <w:p>
-      <w:pPr>
-        <w:pageBreakBefore w:val="0"/>
-        <w:pBdr>
-          <w:top w:space="0" w:sz="0" w:val="nil"/>
-          <w:left w:space="0" w:sz="0" w:val="nil"/>
-          <w:bottom w:space="0" w:sz="0" w:val="nil"/>
-          <w:right w:space="0" w:sz="0" w:val="nil"/>
-          <w:between w:space="0" w:sz="0" w:val="nil"/>
-        </w:pBdr>
-        <w:shd w:fill="auto" w:val="clear"/>
-        <w:spacing w:before="80" w:line="240" w:lineRule="auto"/>
-        <w:rPr>
-          <w:rFonts w:ascii="Proxima Nova" w:cs="Proxima Nova" w:eastAsia="Proxima Nova" w:hAnsi="Proxima Nova"/>
+          <w:rtl w:val="0"/>
+        </w:rPr>
+        <w:t xml:space="preserve">- Customer Service Rep.</w:t>
+      </w:r>
+    </w:p>
+    <w:p>
+      <w:pPr>
+        <w:spacing w:line="240" w:lineRule="auto"/>
+        <w:rPr>
           <w:color w:val="666666"/>
           <w:sz w:val="20"/>
           <w:szCs w:val="20"/>
@@ -951,18 +1198,18 @@
           <w:szCs w:val="20"/>
           <w:rtl w:val="0"/>
         </w:rPr>
-        <w:t xml:space="preserve">February </w:t>
-      </w:r>
-      <w:r>
-        <w:rPr>
-          <w:rFonts w:ascii="Proxima Nova" w:cs="Proxima Nova" w:eastAsia="Proxima Nova" w:hAnsi="Proxima Nova"/>
+        <w:t xml:space="preserve">February 2017 - January 2018</w:t>
+      </w:r>
+    </w:p>
+    <w:p>
+      <w:pPr>
+        <w:spacing w:line="240" w:lineRule="auto"/>
+        <w:rPr>
           <w:color w:val="666666"/>
           <w:sz w:val="20"/>
           <w:szCs w:val="20"/>
-          <w:rtl w:val="0"/>
-        </w:rPr>
-        <w:t xml:space="preserve">20</w:t>
-      </w:r>
+        </w:rPr>
+      </w:pPr>
       <w:r>
         <w:rPr>
           <w:color w:val="666666"/>
@@ -970,261 +1217,14 @@
           <w:szCs w:val="20"/>
           <w:rtl w:val="0"/>
         </w:rPr>
-        <w:t xml:space="preserve">15 </w:t>
-      </w:r>
-      <w:r>
-        <w:rPr>
-          <w:rFonts w:ascii="Proxima Nova" w:cs="Proxima Nova" w:eastAsia="Proxima Nova" w:hAnsi="Proxima Nova"/>
-          <w:color w:val="666666"/>
-          <w:sz w:val="20"/>
-          <w:szCs w:val="20"/>
-          <w:rtl w:val="0"/>
-        </w:rPr>
-        <w:t xml:space="preserve">- </w:t>
-      </w:r>
-      <w:r>
-        <w:rPr>
-          <w:color w:val="666666"/>
-          <w:sz w:val="20"/>
-          <w:szCs w:val="20"/>
-          <w:rtl w:val="0"/>
-        </w:rPr>
-        <w:t xml:space="preserve">February </w:t>
-      </w:r>
-      <w:r>
-        <w:rPr>
-          <w:rFonts w:ascii="Proxima Nova" w:cs="Proxima Nova" w:eastAsia="Proxima Nova" w:hAnsi="Proxima Nova"/>
-          <w:color w:val="666666"/>
-          <w:sz w:val="20"/>
-          <w:szCs w:val="20"/>
-          <w:rtl w:val="0"/>
-        </w:rPr>
-        <w:t xml:space="preserve">20</w:t>
-      </w:r>
-      <w:r>
-        <w:rPr>
-          <w:color w:val="666666"/>
-          <w:sz w:val="20"/>
-          <w:szCs w:val="20"/>
-          <w:rtl w:val="0"/>
-        </w:rPr>
-        <w:t xml:space="preserve">17</w:t>
-      </w:r>
-      <w:r>
-        <w:rPr>
-          <w:rtl w:val="0"/>
-        </w:rPr>
-      </w:r>
-    </w:p>
-    <w:p>
-      <w:pPr>
-        <w:pageBreakBefore w:val="0"/>
+        <w:t xml:space="preserve">July 2013 - February 2015</w:t>
+      </w:r>
+    </w:p>
+    <w:p>
+      <w:pPr>
         <w:numPr>
           <w:ilvl w:val="0"/>
-          <w:numId w:val="3"/>
-        </w:numPr>
-        <w:pBdr>
-          <w:top w:space="0" w:sz="0" w:val="nil"/>
-          <w:left w:space="0" w:sz="0" w:val="nil"/>
-          <w:bottom w:space="0" w:sz="0" w:val="nil"/>
-          <w:right w:space="0" w:sz="0" w:val="nil"/>
-          <w:between w:space="0" w:sz="0" w:val="nil"/>
-        </w:pBdr>
-        <w:shd w:fill="auto" w:val="clear"/>
-        <w:spacing w:after="0" w:before="80" w:line="288" w:lineRule="auto"/>
-        <w:ind w:left="720" w:hanging="360"/>
-        <w:rPr/>
-      </w:pPr>
-      <w:r>
-        <w:rPr>
-          <w:rtl w:val="0"/>
-        </w:rPr>
-        <w:t xml:space="preserve">Inspected issues thoroughly to lower the number of parts ordered per repair</w:t>
-      </w:r>
-    </w:p>
-    <w:p>
-      <w:pPr>
-        <w:pageBreakBefore w:val="0"/>
-        <w:numPr>
-          <w:ilvl w:val="0"/>
-          <w:numId w:val="3"/>
-        </w:numPr>
-        <w:pBdr>
-          <w:top w:space="0" w:sz="0" w:val="nil"/>
-          <w:left w:space="0" w:sz="0" w:val="nil"/>
-          <w:bottom w:space="0" w:sz="0" w:val="nil"/>
-          <w:right w:space="0" w:sz="0" w:val="nil"/>
-          <w:between w:space="0" w:sz="0" w:val="nil"/>
-        </w:pBdr>
-        <w:shd w:fill="auto" w:val="clear"/>
-        <w:spacing w:after="0" w:before="80" w:line="288" w:lineRule="auto"/>
-        <w:ind w:left="720" w:hanging="360"/>
-        <w:rPr>
-          <w:u w:val="none"/>
-        </w:rPr>
-      </w:pPr>
-      <w:r>
-        <w:rPr>
-          <w:rtl w:val="0"/>
-        </w:rPr>
-        <w:t xml:space="preserve">Increased repair speed by memorizing disassembly steps for multiple computer models</w:t>
-      </w:r>
-      <w:r>
-        <w:rPr>
-          <w:rtl w:val="0"/>
-        </w:rPr>
-      </w:r>
-    </w:p>
-    <w:p>
-      <w:pPr>
-        <w:pageBreakBefore w:val="0"/>
-        <w:numPr>
-          <w:ilvl w:val="0"/>
-          <w:numId w:val="3"/>
-        </w:numPr>
-        <w:pBdr>
-          <w:top w:space="0" w:sz="0" w:val="nil"/>
-          <w:left w:space="0" w:sz="0" w:val="nil"/>
-          <w:bottom w:space="0" w:sz="0" w:val="nil"/>
-          <w:right w:space="0" w:sz="0" w:val="nil"/>
-          <w:between w:space="0" w:sz="0" w:val="nil"/>
-        </w:pBdr>
-        <w:shd w:fill="auto" w:val="clear"/>
-        <w:spacing w:after="0" w:before="0" w:line="288" w:lineRule="auto"/>
-        <w:ind w:left="720" w:hanging="360"/>
-        <w:rPr/>
-      </w:pPr>
-      <w:r>
-        <w:rPr>
-          <w:rtl w:val="0"/>
-        </w:rPr>
-        <w:t xml:space="preserve">Inspected each repair, ensuring quality work to prevent repeat issues</w:t>
-      </w:r>
-    </w:p>
-    <w:p>
-      <w:pPr>
-        <w:pageBreakBefore w:val="0"/>
-        <w:numPr>
-          <w:ilvl w:val="0"/>
-          <w:numId w:val="3"/>
-        </w:numPr>
-        <w:pBdr>
-          <w:top w:space="0" w:sz="0" w:val="nil"/>
-          <w:left w:space="0" w:sz="0" w:val="nil"/>
-          <w:bottom w:space="0" w:sz="0" w:val="nil"/>
-          <w:right w:space="0" w:sz="0" w:val="nil"/>
-          <w:between w:space="0" w:sz="0" w:val="nil"/>
-        </w:pBdr>
-        <w:shd w:fill="auto" w:val="clear"/>
-        <w:spacing w:after="0" w:before="0" w:line="288" w:lineRule="auto"/>
-        <w:ind w:left="720" w:hanging="360"/>
-        <w:rPr/>
-      </w:pPr>
-      <w:r>
-        <w:rPr>
-          <w:rtl w:val="0"/>
-        </w:rPr>
-        <w:t xml:space="preserve">Spoke to clients and explained issues and solutions in a manner they could understand</w:t>
-      </w:r>
-    </w:p>
-    <w:p>
-      <w:pPr>
-        <w:pageBreakBefore w:val="0"/>
-        <w:numPr>
-          <w:ilvl w:val="0"/>
-          <w:numId w:val="3"/>
-        </w:numPr>
-        <w:pBdr>
-          <w:top w:space="0" w:sz="0" w:val="nil"/>
-          <w:left w:space="0" w:sz="0" w:val="nil"/>
-          <w:bottom w:space="0" w:sz="0" w:val="nil"/>
-          <w:right w:space="0" w:sz="0" w:val="nil"/>
-          <w:between w:space="0" w:sz="0" w:val="nil"/>
-        </w:pBdr>
-        <w:shd w:fill="auto" w:val="clear"/>
-        <w:spacing w:before="0" w:line="288" w:lineRule="auto"/>
-        <w:ind w:left="720" w:hanging="360"/>
-        <w:rPr/>
-      </w:pPr>
-      <w:r>
-        <w:rPr>
-          <w:rtl w:val="0"/>
-        </w:rPr>
-        <w:t xml:space="preserve">Created an individual QA checklist for my team that reduced the number of failures found by the QA team</w:t>
-      </w:r>
-    </w:p>
-    <w:p>
-      <w:pPr>
-        <w:pStyle w:val="Heading2"/>
-        <w:keepNext w:val="0"/>
-        <w:keepLines w:val="0"/>
-        <w:rPr>
-          <w:b w:val="0"/>
-          <w:i w:val="1"/>
-          <w:color w:val="666666"/>
-        </w:rPr>
-      </w:pPr>
-      <w:bookmarkStart w:colFirst="0" w:colLast="0" w:name="_heading=h.1t3h5sf" w:id="6"/>
-      <w:bookmarkEnd w:id="6"/>
-      <w:r>
-        <w:rPr>
-          <w:rtl w:val="0"/>
-        </w:rPr>
-        <w:t xml:space="preserve">Geek Squad, Multiple </w:t>
-      </w:r>
-      <w:r>
-        <w:rPr>
-          <w:b w:val="0"/>
-          <w:i w:val="1"/>
-          <w:color w:val="666666"/>
-          <w:rtl w:val="0"/>
-        </w:rPr>
-        <w:t xml:space="preserve">- Customer Service Rep.</w:t>
-      </w:r>
-    </w:p>
-    <w:p>
-      <w:pPr>
-        <w:spacing w:line="240" w:lineRule="auto"/>
-        <w:rPr>
-          <w:color w:val="666666"/>
-          <w:sz w:val="20"/>
-          <w:szCs w:val="20"/>
-        </w:rPr>
-      </w:pPr>
-      <w:r>
-        <w:rPr>
-          <w:color w:val="666666"/>
-          <w:sz w:val="20"/>
-          <w:szCs w:val="20"/>
-          <w:rtl w:val="0"/>
-        </w:rPr>
-        <w:t xml:space="preserve">February 2017 - January 2018</w:t>
-      </w:r>
-    </w:p>
-    <w:p>
-      <w:pPr>
-        <w:spacing w:line="240" w:lineRule="auto"/>
-        <w:rPr>
-          <w:color w:val="666666"/>
-          <w:sz w:val="20"/>
-          <w:szCs w:val="20"/>
-        </w:rPr>
-      </w:pPr>
-      <w:r>
-        <w:rPr>
-          <w:color w:val="666666"/>
-          <w:sz w:val="20"/>
-          <w:szCs w:val="20"/>
-          <w:rtl w:val="0"/>
-        </w:rPr>
-        <w:t xml:space="preserve">July 2013 - February 2015</w:t>
-      </w:r>
-    </w:p>
-    <w:p>
-      <w:pPr>
-        <w:numPr>
-          <w:ilvl w:val="0"/>
-          <w:numId w:val="3"/>
+          <w:numId w:val="4"/>
         </w:numPr>
         <w:spacing w:after="0" w:lineRule="auto"/>
         <w:ind w:left="720" w:hanging="360"/>
@@ -1241,7 +1241,7 @@
       <w:pPr>
         <w:numPr>
           <w:ilvl w:val="0"/>
-          <w:numId w:val="3"/>
+          <w:numId w:val="4"/>
         </w:numPr>
         <w:spacing w:after="0" w:lineRule="auto"/>
         <w:ind w:left="720" w:hanging="360"/>
@@ -1258,7 +1258,7 @@
       <w:pPr>
         <w:numPr>
           <w:ilvl w:val="0"/>
-          <w:numId w:val="3"/>
+          <w:numId w:val="4"/>
         </w:numPr>
         <w:spacing w:before="0" w:lineRule="auto"/>
         <w:ind w:left="720" w:hanging="360"/>
@@ -1305,7 +1305,7 @@
         <w:widowControl w:val="1"/>
         <w:numPr>
           <w:ilvl w:val="0"/>
-          <w:numId w:val="3"/>
+          <w:numId w:val="4"/>
         </w:numPr>
         <w:pBdr>
           <w:top w:space="0" w:sz="0" w:val="nil"/>
@@ -1335,7 +1335,7 @@
         <w:widowControl w:val="1"/>
         <w:numPr>
           <w:ilvl w:val="0"/>
-          <w:numId w:val="3"/>
+          <w:numId w:val="4"/>
         </w:numPr>
         <w:pBdr>
           <w:top w:space="0" w:sz="0" w:val="nil"/>
@@ -1408,7 +1408,7 @@
         <w:pageBreakBefore w:val="0"/>
         <w:numPr>
           <w:ilvl w:val="0"/>
-          <w:numId w:val="1"/>
+          <w:numId w:val="2"/>
         </w:numPr>
         <w:pBdr>
           <w:top w:space="0" w:sz="0" w:val="nil"/>
@@ -1490,7 +1490,7 @@
         <wp:inline distB="114300" distT="114300" distL="114300" distR="114300">
           <wp:extent cx="5943600" cy="63500"/>
           <wp:effectExtent b="0" l="0" r="0" t="0"/>
-          <wp:docPr descr="horizontal line" id="4" name="image1.png"/>
+          <wp:docPr descr="horizontal line" id="5" name="image1.png"/>
           <a:graphic>
             <a:graphicData uri="http://schemas.openxmlformats.org/drawingml/2006/picture">
               <pic:pic>
@@ -2512,6 +2512,150 @@
       <w:color w:val="353744"/>
       <w:sz w:val="60"/>
       <w:szCs w:val="60"/>
+    </w:rPr>
+  </w:style>
+  <w:style w:type="paragraph" w:styleId="Normal" w:default="1">
+    <w:name w:val="normal"/>
+  </w:style>
+  <w:style w:type="table" w:styleId="TableNormal" w:default="1">
+    <w:name w:val="Table Normal"/>
+  </w:style>
+  <w:style w:type="paragraph" w:styleId="Heading1">
+    <w:name w:val="heading 1"/>
+    <w:basedOn w:val="Normal"/>
+    <w:next w:val="Normal"/>
+    <w:pPr>
+      <w:keepNext w:val="1"/>
+      <w:keepLines w:val="1"/>
+      <w:pageBreakBefore w:val="0"/>
+      <w:spacing w:after="200" w:before="480" w:line="240" w:lineRule="auto"/>
+    </w:pPr>
+    <w:rPr>
+      <w:rFonts w:ascii="Proxima Nova" w:cs="Proxima Nova" w:eastAsia="Proxima Nova" w:hAnsi="Proxima Nova"/>
+      <w:b w:val="1"/>
+      <w:color w:val="00ab44"/>
+      <w:sz w:val="28"/>
+      <w:szCs w:val="28"/>
+    </w:rPr>
+  </w:style>
+  <w:style w:type="paragraph" w:styleId="Heading2">
+    <w:name w:val="heading 2"/>
+    <w:basedOn w:val="Normal"/>
+    <w:next w:val="Normal"/>
+    <w:pPr>
+      <w:keepNext w:val="1"/>
+      <w:keepLines w:val="1"/>
+      <w:pageBreakBefore w:val="0"/>
+      <w:spacing w:before="200" w:line="240" w:lineRule="auto"/>
+    </w:pPr>
+    <w:rPr>
+      <w:rFonts w:ascii="Proxima Nova" w:cs="Proxima Nova" w:eastAsia="Proxima Nova" w:hAnsi="Proxima Nova"/>
+      <w:b w:val="1"/>
+      <w:color w:val="353744"/>
+      <w:sz w:val="24"/>
+      <w:szCs w:val="24"/>
+    </w:rPr>
+  </w:style>
+  <w:style w:type="paragraph" w:styleId="Heading3">
+    <w:name w:val="heading 3"/>
+    <w:basedOn w:val="Normal"/>
+    <w:next w:val="Normal"/>
+    <w:pPr>
+      <w:keepNext w:val="1"/>
+      <w:keepLines w:val="1"/>
+      <w:pageBreakBefore w:val="0"/>
+      <w:spacing w:before="200" w:line="240" w:lineRule="auto"/>
+    </w:pPr>
+    <w:rPr>
+      <w:rFonts w:ascii="Proxima Nova" w:cs="Proxima Nova" w:eastAsia="Proxima Nova" w:hAnsi="Proxima Nova"/>
+      <w:b w:val="1"/>
+      <w:color w:val="353744"/>
+    </w:rPr>
+  </w:style>
+  <w:style w:type="paragraph" w:styleId="Heading4">
+    <w:name w:val="heading 4"/>
+    <w:basedOn w:val="Normal"/>
+    <w:next w:val="Normal"/>
+    <w:pPr>
+      <w:keepNext w:val="1"/>
+      <w:keepLines w:val="1"/>
+      <w:pageBreakBefore w:val="0"/>
+      <w:spacing w:after="0" w:before="160" w:lineRule="auto"/>
+    </w:pPr>
+    <w:rPr>
+      <w:rFonts w:ascii="Trebuchet MS" w:cs="Trebuchet MS" w:eastAsia="Trebuchet MS" w:hAnsi="Trebuchet MS"/>
+      <w:color w:val="666666"/>
+      <w:sz w:val="22"/>
+      <w:szCs w:val="22"/>
+      <w:u w:val="single"/>
+    </w:rPr>
+  </w:style>
+  <w:style w:type="paragraph" w:styleId="Heading5">
+    <w:name w:val="heading 5"/>
+    <w:basedOn w:val="Normal"/>
+    <w:next w:val="Normal"/>
+    <w:pPr>
+      <w:keepNext w:val="1"/>
+      <w:keepLines w:val="1"/>
+      <w:pageBreakBefore w:val="0"/>
+      <w:spacing w:after="0" w:before="160" w:lineRule="auto"/>
+    </w:pPr>
+    <w:rPr>
+      <w:rFonts w:ascii="Trebuchet MS" w:cs="Trebuchet MS" w:eastAsia="Trebuchet MS" w:hAnsi="Trebuchet MS"/>
+      <w:color w:val="666666"/>
+      <w:sz w:val="22"/>
+      <w:szCs w:val="22"/>
+    </w:rPr>
+  </w:style>
+  <w:style w:type="paragraph" w:styleId="Heading6">
+    <w:name w:val="heading 6"/>
+    <w:basedOn w:val="Normal"/>
+    <w:next w:val="Normal"/>
+    <w:pPr>
+      <w:keepNext w:val="1"/>
+      <w:keepLines w:val="1"/>
+      <w:pageBreakBefore w:val="0"/>
+      <w:spacing w:after="0" w:before="160" w:lineRule="auto"/>
+    </w:pPr>
+    <w:rPr>
+      <w:rFonts w:ascii="Trebuchet MS" w:cs="Trebuchet MS" w:eastAsia="Trebuchet MS" w:hAnsi="Trebuchet MS"/>
+      <w:i w:val="1"/>
+      <w:color w:val="666666"/>
+      <w:sz w:val="22"/>
+      <w:szCs w:val="22"/>
+    </w:rPr>
+  </w:style>
+  <w:style w:type="paragraph" w:styleId="Title">
+    <w:name w:val="Title"/>
+    <w:basedOn w:val="Normal"/>
+    <w:next w:val="Normal"/>
+    <w:pPr>
+      <w:keepNext w:val="1"/>
+      <w:keepLines w:val="1"/>
+      <w:pageBreakBefore w:val="0"/>
+      <w:spacing w:before="120" w:line="240" w:lineRule="auto"/>
+    </w:pPr>
+    <w:rPr>
+      <w:rFonts w:ascii="Proxima Nova" w:cs="Proxima Nova" w:eastAsia="Proxima Nova" w:hAnsi="Proxima Nova"/>
+      <w:color w:val="353744"/>
+      <w:sz w:val="60"/>
+      <w:szCs w:val="60"/>
+    </w:rPr>
+  </w:style>
+  <w:style w:type="paragraph" w:styleId="Subtitle">
+    <w:name w:val="Subtitle"/>
+    <w:basedOn w:val="Normal"/>
+    <w:next w:val="Normal"/>
+    <w:pPr>
+      <w:keepNext w:val="1"/>
+      <w:keepLines w:val="1"/>
+      <w:pageBreakBefore w:val="0"/>
+      <w:spacing w:before="0" w:line="240" w:lineRule="auto"/>
+    </w:pPr>
+    <w:rPr>
+      <w:color w:val="00ab44"/>
+      <w:sz w:val="36"/>
+      <w:szCs w:val="36"/>
     </w:rPr>
   </w:style>
   <w:style w:type="paragraph" w:styleId="Subtitle">
@@ -2903,7 +3047,7 @@
 
 <file path=customXML/item1.xml><?xml version="1.0" encoding="utf-8"?>
 <go:gDocsCustomXmlDataStorage xmlns:go="http://customooxmlschemas.google.com/" xmlns:r="http://schemas.openxmlformats.org/officeDocument/2006/relationships" uri="GoogleDocsCustomDataVersion1">
-  <go:docsCustomData xmlns:go="http://customooxmlschemas.google.com/" roundtripDataSignature="AMtx7mhBNgASfj3KTQE1FAVgzShQwUc11Q==">AMUW2mWPI+oEIQxrV1ZUA43OWXRJ40+ANZueRpJjroN/3QCeBAQkpFT/6NmVGfRJ37A1p2wZviTnu9c/J7bdlQNx9eMv/c4/EHxGWpVFWr2mLzjWyZKVQTpGoBT/RM6kxQMBG8xOaPcepabHLsaJmMsZg1BgnKeqWa5mm18xbDAMkLc2qBpSoyz8xIONAz5dAvmlv0ImIde9BUyoKnawWBIH5nPhPqSc6q1OAjlWNj/GEAZTEo60LO8=</go:docsCustomData>
+  <go:docsCustomData xmlns:go="http://customooxmlschemas.google.com/" roundtripDataSignature="AMtx7mhXZLyxaspnxOtpyj1prY4ojPfprA==">AMUW2mWlfzkh2TIQQ/QSaHHRrjm0IIy+xFhwTpCwKwDY/DzwyHoPdS2Gt8MR98FTXII+36KOz2qXX3jqkUHj/VOCTOFSiP9z1ApHArUYbgH0uhAhObOUC+qONfMAcXzPIQR06tLFcdY+2Br+Jzdz3PQKKxyglug5w6KSpvTnk5hY+qQPD1tEgjtt4RkmEEZ5dJ7a9TAC6xbnuA/g0ZZ/IoORLRY86izW1TBS3sz1ZJSLwmUub1UVy/g=</go:docsCustomData>
 </go:gDocsCustomXmlDataStorage>
 </file>
 

</xml_diff>

<commit_message>
updated to reflect current achievements and status
</commit_message>
<xml_diff>
--- a/Resume.docx
+++ b/Resume.docx
@@ -178,7 +178,7 @@
         <w:rPr>
           <w:rtl w:val="0"/>
         </w:rPr>
-        <w:t xml:space="preserve">Aspiring Software Engineer or Data Analyst, current Service Desk Analyst with 9+ years of providing technical support and troubleshooting for end users across various fields. Skilled in multiple programming languages such as Python, C#, Java, C++, SQL, JavaScript, and VBA along with version control software such as Git. Seeking to leverage my communication and troubleshooting skills along with my knowledge of programming to transition into a software engineering or data analytics role where I can contribute to developing innovative solutions and delivering data-driven insights.</w:t>
+        <w:t xml:space="preserve">Aspiring Software Engineer or Data Analyst, current Intermediate Service Desk Analyst with an associate certification in Python, 9+ years of providing technical support and troubleshooting for end users across various fields. Skilled in multiple programming languages such as Python, C#, Java, C++, SQL, JavaScript, and VBA along with version control software such as Git. Seeking to leverage my communication and troubleshooting skills along with my knowledge of programming to transition into a software engineering or data analytics role where I can contribute to developing innovative solutions and delivering data-driven insights.</w:t>
       </w:r>
     </w:p>
     <w:p>
@@ -212,30 +212,6 @@
     </w:p>
     <w:p>
       <w:pPr>
-        <w:widowControl w:val="0"/>
-        <w:numPr>
-          <w:ilvl w:val="0"/>
-          <w:numId w:val="1"/>
-        </w:numPr>
-        <w:pBdr>
-          <w:top w:space="0" w:sz="0" w:val="nil"/>
-          <w:left w:space="0" w:sz="0" w:val="nil"/>
-          <w:bottom w:space="0" w:sz="0" w:val="nil"/>
-          <w:right w:space="0" w:sz="0" w:val="nil"/>
-          <w:between w:space="0" w:sz="0" w:val="nil"/>
-        </w:pBdr>
-        <w:ind w:left="450" w:right="0" w:hanging="360"/>
-        <w:rPr/>
-      </w:pPr>
-      <w:r>
-        <w:rPr>
-          <w:rtl w:val="0"/>
-        </w:rPr>
-        <w:t xml:space="preserve">Troubleshooting and repairing computers.</w:t>
-      </w:r>
-    </w:p>
-    <w:p>
-      <w:pPr>
         <w:keepNext w:val="0"/>
         <w:keepLines w:val="0"/>
         <w:pageBreakBefore w:val="0"/>
@@ -255,6 +231,51 @@
         <w:spacing w:after="0" w:before="80" w:line="288" w:lineRule="auto"/>
         <w:ind w:left="450" w:right="0" w:hanging="360"/>
         <w:jc w:val="left"/>
+      </w:pPr>
+      <w:r>
+        <w:rPr>
+          <w:rtl w:val="0"/>
+        </w:rPr>
+        <w:t xml:space="preserve">Python, C#, Java, C++, SQL, JavaScript, and VBA.</w:t>
+      </w:r>
+    </w:p>
+    <w:p>
+      <w:pPr>
+        <w:widowControl w:val="0"/>
+        <w:numPr>
+          <w:ilvl w:val="0"/>
+          <w:numId w:val="1"/>
+        </w:numPr>
+        <w:ind w:left="450" w:hanging="360"/>
+      </w:pPr>
+      <w:r>
+        <w:rPr>
+          <w:rtl w:val="0"/>
+        </w:rPr>
+        <w:t xml:space="preserve">Version control software including Git.</w:t>
+      </w:r>
+    </w:p>
+    <w:p>
+      <w:pPr>
+        <w:keepNext w:val="0"/>
+        <w:keepLines w:val="0"/>
+        <w:pageBreakBefore w:val="0"/>
+        <w:widowControl w:val="0"/>
+        <w:numPr>
+          <w:ilvl w:val="0"/>
+          <w:numId w:val="1"/>
+        </w:numPr>
+        <w:pBdr>
+          <w:top w:space="0" w:sz="0" w:val="nil"/>
+          <w:left w:space="0" w:sz="0" w:val="nil"/>
+          <w:bottom w:space="0" w:sz="0" w:val="nil"/>
+          <w:right w:space="0" w:sz="0" w:val="nil"/>
+          <w:between w:space="0" w:sz="0" w:val="nil"/>
+        </w:pBdr>
+        <w:shd w:fill="auto" w:val="clear"/>
+        <w:spacing w:after="0" w:before="80" w:line="288" w:lineRule="auto"/>
+        <w:ind w:left="450" w:right="0" w:hanging="360"/>
+        <w:jc w:val="left"/>
         <w:rPr/>
       </w:pPr>
       <w:r>
@@ -266,6 +287,9 @@
     </w:p>
     <w:p>
       <w:pPr>
+        <w:keepNext w:val="0"/>
+        <w:keepLines w:val="0"/>
+        <w:pageBreakBefore w:val="0"/>
         <w:widowControl w:val="0"/>
         <w:numPr>
           <w:ilvl w:val="0"/>
@@ -278,39 +302,10 @@
           <w:right w:space="0" w:sz="0" w:val="nil"/>
           <w:between w:space="0" w:sz="0" w:val="nil"/>
         </w:pBdr>
-        <w:spacing w:before="0" w:lineRule="auto"/>
+        <w:shd w:fill="auto" w:val="clear"/>
+        <w:spacing w:after="0" w:before="80" w:line="288" w:lineRule="auto"/>
         <w:ind w:left="360" w:right="0" w:hanging="270"/>
-        <w:rPr/>
-      </w:pPr>
-      <w:r>
-        <w:rPr>
-          <w:rtl w:val="0"/>
-        </w:rPr>
-        <w:t xml:space="preserve">Python, C#, Java, C++, SQL, JavaScript, and VBA.</w:t>
-      </w:r>
-    </w:p>
-    <w:p>
-      <w:pPr>
-        <w:keepNext w:val="0"/>
-        <w:keepLines w:val="0"/>
-        <w:pageBreakBefore w:val="0"/>
-        <w:widowControl w:val="0"/>
-        <w:numPr>
-          <w:ilvl w:val="0"/>
-          <w:numId w:val="1"/>
-        </w:numPr>
-        <w:pBdr>
-          <w:top w:space="0" w:sz="0" w:val="nil"/>
-          <w:left w:space="0" w:sz="0" w:val="nil"/>
-          <w:bottom w:space="0" w:sz="0" w:val="nil"/>
-          <w:right w:space="0" w:sz="0" w:val="nil"/>
-          <w:between w:space="0" w:sz="0" w:val="nil"/>
-        </w:pBdr>
-        <w:shd w:fill="auto" w:val="clear"/>
-        <w:spacing w:after="0" w:before="0" w:line="288" w:lineRule="auto"/>
-        <w:ind w:left="360" w:right="0" w:hanging="270"/>
-        <w:jc w:val="left"/>
-        <w:rPr/>
+        <w:jc w:val="left"/>
         <w:sectPr>
           <w:type w:val="continuous"/>
           <w:pgSz w:h="15840" w:w="12240" w:orient="portrait"/>
@@ -325,7 +320,7 @@
         <w:rPr>
           <w:rtl w:val="0"/>
         </w:rPr>
-        <w:t xml:space="preserve">Version control software including Git.</w:t>
+        <w:t xml:space="preserve">Troubleshooting and repairing computers.</w:t>
       </w:r>
     </w:p>
     <w:p>
@@ -678,154 +673,212 @@
         <w:spacing w:after="0" w:before="80" w:line="240" w:lineRule="auto"/>
         <w:ind w:left="0" w:right="0" w:firstLine="0"/>
         <w:jc w:val="left"/>
-        <w:rPr/>
-      </w:pPr>
-      <w:r>
-        <w:rPr>
-          <w:b w:val="0"/>
+        <w:rPr>
           <w:color w:val="666666"/>
           <w:sz w:val="20"/>
           <w:szCs w:val="20"/>
-          <w:rtl w:val="0"/>
-        </w:rPr>
-        <w:t xml:space="preserve">January</w:t>
-      </w:r>
-      <w:r>
-        <w:rPr>
+        </w:rPr>
+      </w:pPr>
+      <w:r>
+        <w:rPr>
+          <w:b w:val="0"/>
           <w:color w:val="666666"/>
           <w:sz w:val="20"/>
           <w:szCs w:val="20"/>
           <w:rtl w:val="0"/>
         </w:rPr>
+        <w:t xml:space="preserve">January</w:t>
+      </w:r>
+      <w:r>
+        <w:rPr>
+          <w:color w:val="666666"/>
+          <w:sz w:val="20"/>
+          <w:szCs w:val="20"/>
+          <w:rtl w:val="0"/>
+        </w:rPr>
         <w:t xml:space="preserve"> 2023 - July 2023</w:t>
       </w:r>
-      <w:r>
-        <w:rPr>
-          <w:rtl w:val="0"/>
-        </w:rPr>
-      </w:r>
-    </w:p>
-    <w:p>
-      <w:pPr>
-        <w:pStyle w:val="Heading1"/>
-        <w:keepNext w:val="0"/>
-        <w:keepLines w:val="0"/>
-        <w:widowControl w:val="0"/>
-        <w:pBdr>
-          <w:top w:space="0" w:sz="0" w:val="nil"/>
-          <w:left w:space="0" w:sz="0" w:val="nil"/>
-          <w:bottom w:space="0" w:sz="0" w:val="nil"/>
-          <w:right w:space="0" w:sz="0" w:val="nil"/>
-          <w:between w:space="0" w:sz="0" w:val="nil"/>
-        </w:pBdr>
-        <w:ind w:left="0" w:right="0" w:firstLine="0"/>
-        <w:rPr>
-          <w:color w:val="53bb84"/>
-        </w:rPr>
-      </w:pPr>
-      <w:bookmarkStart w:colFirst="0" w:colLast="0" w:name="_heading=h.2s8eyo1" w:id="9"/>
-      <w:bookmarkEnd w:id="9"/>
-      <w:r>
-        <w:rPr>
-          <w:rtl w:val="0"/>
-        </w:rPr>
-        <w:t xml:space="preserve">EXPERIENCE</w:t>
-      </w:r>
-      <w:r>
-        <w:rPr>
-          <w:rtl w:val="0"/>
-        </w:rPr>
-      </w:r>
     </w:p>
     <w:p>
       <w:pPr>
         <w:pStyle w:val="Heading2"/>
         <w:keepNext w:val="0"/>
         <w:keepLines w:val="0"/>
-        <w:widowControl w:val="0"/>
-        <w:pBdr>
-          <w:top w:space="0" w:sz="0" w:val="nil"/>
-          <w:left w:space="0" w:sz="0" w:val="nil"/>
-          <w:bottom w:space="0" w:sz="0" w:val="nil"/>
-          <w:right w:space="0" w:sz="0" w:val="nil"/>
-          <w:between w:space="0" w:sz="0" w:val="nil"/>
-        </w:pBdr>
-        <w:ind w:left="0" w:right="0" w:firstLine="0"/>
+        <w:pageBreakBefore w:val="0"/>
+        <w:widowControl w:val="0"/>
+        <w:pBdr>
+          <w:top w:space="0" w:sz="0" w:val="nil"/>
+          <w:left w:space="0" w:sz="0" w:val="nil"/>
+          <w:bottom w:space="0" w:sz="0" w:val="nil"/>
+          <w:right w:space="0" w:sz="0" w:val="nil"/>
+          <w:between w:space="0" w:sz="0" w:val="nil"/>
+        </w:pBdr>
+        <w:shd w:fill="auto" w:val="clear"/>
+        <w:spacing w:after="0" w:before="200" w:line="240" w:lineRule="auto"/>
+        <w:ind w:left="0" w:right="0" w:firstLine="0"/>
+        <w:jc w:val="left"/>
         <w:rPr>
           <w:b w:val="0"/>
           <w:i w:val="1"/>
-          <w:color w:val="666666"/>
-        </w:rPr>
-      </w:pPr>
-      <w:bookmarkStart w:colFirst="0" w:colLast="0" w:name="_heading=h.17dp8vu" w:id="10"/>
-      <w:bookmarkEnd w:id="10"/>
-      <w:r>
-        <w:rPr>
-          <w:rtl w:val="0"/>
-        </w:rPr>
-        <w:t xml:space="preserve">UofL Health, Louisville, KY</w:t>
+        </w:rPr>
+      </w:pPr>
+      <w:bookmarkStart w:colFirst="0" w:colLast="0" w:name="_heading=h.xxzpide1kpa4" w:id="9"/>
+      <w:bookmarkEnd w:id="9"/>
+      <w:r>
+        <w:rPr>
+          <w:rtl w:val="0"/>
+        </w:rPr>
+        <w:t xml:space="preserve">Ivy Tech Community College, Sellersburg, IN -</w:t>
       </w:r>
       <w:r>
         <w:rPr>
           <w:b w:val="0"/>
           <w:i w:val="1"/>
-          <w:color w:val="666666"/>
-          <w:rtl w:val="0"/>
-        </w:rPr>
-        <w:t xml:space="preserve">- IT Service Desk Intermediate</w:t>
-      </w:r>
-    </w:p>
-    <w:p>
-      <w:pPr>
-        <w:widowControl w:val="0"/>
-        <w:pBdr>
-          <w:top w:space="0" w:sz="0" w:val="nil"/>
-          <w:left w:space="0" w:sz="0" w:val="nil"/>
-          <w:bottom w:space="0" w:sz="0" w:val="nil"/>
-          <w:right w:space="0" w:sz="0" w:val="nil"/>
-          <w:between w:space="0" w:sz="0" w:val="nil"/>
-        </w:pBdr>
-        <w:spacing w:line="240" w:lineRule="auto"/>
-        <w:ind w:left="0" w:right="0" w:firstLine="0"/>
+          <w:rtl w:val="0"/>
+        </w:rPr>
+        <w:t xml:space="preserve"> AAS in Software Development</w:t>
+      </w:r>
+    </w:p>
+    <w:p>
+      <w:pPr>
+        <w:rPr/>
+      </w:pPr>
+      <w:r>
         <w:rPr>
           <w:color w:val="666666"/>
           <w:sz w:val="20"/>
           <w:szCs w:val="20"/>
-        </w:rPr>
-      </w:pPr>
-      <w:r>
+          <w:rtl w:val="0"/>
+        </w:rPr>
+        <w:t xml:space="preserve">Expected Graduation: December 2024</w:t>
+      </w:r>
+      <w:r>
+        <w:rPr>
+          <w:rtl w:val="0"/>
+        </w:rPr>
+      </w:r>
+    </w:p>
+    <w:p>
+      <w:pPr>
+        <w:pStyle w:val="Heading1"/>
+        <w:keepNext w:val="0"/>
+        <w:keepLines w:val="0"/>
+        <w:widowControl w:val="0"/>
+        <w:pBdr>
+          <w:top w:space="0" w:sz="0" w:val="nil"/>
+          <w:left w:space="0" w:sz="0" w:val="nil"/>
+          <w:bottom w:space="0" w:sz="0" w:val="nil"/>
+          <w:right w:space="0" w:sz="0" w:val="nil"/>
+          <w:between w:space="0" w:sz="0" w:val="nil"/>
+        </w:pBdr>
+        <w:ind w:left="0" w:right="0" w:firstLine="0"/>
+        <w:rPr>
+          <w:color w:val="53bb84"/>
+        </w:rPr>
+      </w:pPr>
+      <w:bookmarkStart w:colFirst="0" w:colLast="0" w:name="_heading=h.2s8eyo1" w:id="10"/>
+      <w:bookmarkEnd w:id="10"/>
+      <w:r>
+        <w:rPr>
+          <w:rtl w:val="0"/>
+        </w:rPr>
+        <w:t xml:space="preserve">EXPERIENCE</w:t>
+      </w:r>
+      <w:r>
+        <w:rPr>
+          <w:rtl w:val="0"/>
+        </w:rPr>
+      </w:r>
+    </w:p>
+    <w:p>
+      <w:pPr>
+        <w:pStyle w:val="Heading2"/>
+        <w:keepNext w:val="0"/>
+        <w:keepLines w:val="0"/>
+        <w:widowControl w:val="0"/>
+        <w:pBdr>
+          <w:top w:space="0" w:sz="0" w:val="nil"/>
+          <w:left w:space="0" w:sz="0" w:val="nil"/>
+          <w:bottom w:space="0" w:sz="0" w:val="nil"/>
+          <w:right w:space="0" w:sz="0" w:val="nil"/>
+          <w:between w:space="0" w:sz="0" w:val="nil"/>
+        </w:pBdr>
+        <w:ind w:left="0" w:right="0" w:firstLine="0"/>
+        <w:rPr>
+          <w:b w:val="0"/>
+          <w:i w:val="1"/>
+          <w:color w:val="666666"/>
+        </w:rPr>
+      </w:pPr>
+      <w:bookmarkStart w:colFirst="0" w:colLast="0" w:name="_heading=h.17dp8vu" w:id="11"/>
+      <w:bookmarkEnd w:id="11"/>
+      <w:r>
+        <w:rPr>
+          <w:rtl w:val="0"/>
+        </w:rPr>
+        <w:t xml:space="preserve">UofL Health, Louisville, KY</w:t>
+      </w:r>
+      <w:r>
+        <w:rPr>
+          <w:b w:val="0"/>
+          <w:i w:val="1"/>
+          <w:color w:val="666666"/>
+          <w:rtl w:val="0"/>
+        </w:rPr>
+        <w:t xml:space="preserve">- IT Service Desk Intermediate</w:t>
+      </w:r>
+    </w:p>
+    <w:p>
+      <w:pPr>
+        <w:widowControl w:val="0"/>
+        <w:pBdr>
+          <w:top w:space="0" w:sz="0" w:val="nil"/>
+          <w:left w:space="0" w:sz="0" w:val="nil"/>
+          <w:bottom w:space="0" w:sz="0" w:val="nil"/>
+          <w:right w:space="0" w:sz="0" w:val="nil"/>
+          <w:between w:space="0" w:sz="0" w:val="nil"/>
+        </w:pBdr>
+        <w:spacing w:line="240" w:lineRule="auto"/>
+        <w:ind w:left="0" w:right="0" w:firstLine="0"/>
         <w:rPr>
           <w:color w:val="666666"/>
           <w:sz w:val="20"/>
           <w:szCs w:val="20"/>
-          <w:rtl w:val="0"/>
-        </w:rPr>
-        <w:t xml:space="preserve">June 2021 - PRESENT</w:t>
-      </w:r>
-    </w:p>
-    <w:p>
-      <w:pPr>
-        <w:widowControl w:val="0"/>
-        <w:pBdr>
-          <w:top w:space="0" w:sz="0" w:val="nil"/>
-          <w:left w:space="0" w:sz="0" w:val="nil"/>
-          <w:bottom w:space="0" w:sz="0" w:val="nil"/>
-          <w:right w:space="0" w:sz="0" w:val="nil"/>
-          <w:between w:space="0" w:sz="0" w:val="nil"/>
-        </w:pBdr>
-        <w:spacing w:line="240" w:lineRule="auto"/>
-        <w:ind w:left="0" w:right="0" w:firstLine="0"/>
+        </w:rPr>
+      </w:pPr>
+      <w:r>
         <w:rPr>
           <w:color w:val="666666"/>
           <w:sz w:val="20"/>
           <w:szCs w:val="20"/>
-        </w:rPr>
-      </w:pPr>
-      <w:r>
+          <w:rtl w:val="0"/>
+        </w:rPr>
+        <w:t xml:space="preserve">June 2021 - PRESENT</w:t>
+      </w:r>
+    </w:p>
+    <w:p>
+      <w:pPr>
+        <w:widowControl w:val="0"/>
+        <w:pBdr>
+          <w:top w:space="0" w:sz="0" w:val="nil"/>
+          <w:left w:space="0" w:sz="0" w:val="nil"/>
+          <w:bottom w:space="0" w:sz="0" w:val="nil"/>
+          <w:right w:space="0" w:sz="0" w:val="nil"/>
+          <w:between w:space="0" w:sz="0" w:val="nil"/>
+        </w:pBdr>
+        <w:spacing w:line="240" w:lineRule="auto"/>
+        <w:ind w:left="0" w:right="0" w:firstLine="0"/>
         <w:rPr>
           <w:color w:val="666666"/>
           <w:sz w:val="20"/>
           <w:szCs w:val="20"/>
+        </w:rPr>
+      </w:pPr>
+      <w:r>
+        <w:rPr>
+          <w:color w:val="666666"/>
+          <w:sz w:val="20"/>
+          <w:szCs w:val="20"/>
           <w:rtl w:val="0"/>
         </w:rPr>
         <w:t xml:space="preserve">September 2020 - May 2021 (Contract through Advanced Business Solutions)</w:t>
@@ -1001,8 +1054,8 @@
           <w:color w:val="666666"/>
         </w:rPr>
       </w:pPr>
-      <w:bookmarkStart w:colFirst="0" w:colLast="0" w:name="_heading=h.3rdcrjn" w:id="11"/>
-      <w:bookmarkEnd w:id="11"/>
+      <w:bookmarkStart w:colFirst="0" w:colLast="0" w:name="_heading=h.3rdcrjn" w:id="12"/>
+      <w:bookmarkEnd w:id="12"/>
       <w:r>
         <w:rPr>
           <w:rtl w:val="0"/>
@@ -1187,8 +1240,8 @@
           <w:color w:val="666666"/>
         </w:rPr>
       </w:pPr>
-      <w:bookmarkStart w:colFirst="0" w:colLast="0" w:name="_heading=h.26in1rg" w:id="12"/>
-      <w:bookmarkEnd w:id="12"/>
+      <w:bookmarkStart w:colFirst="0" w:colLast="0" w:name="_heading=h.26in1rg" w:id="13"/>
+      <w:bookmarkEnd w:id="13"/>
       <w:r>
         <w:rPr>
           <w:rtl w:val="0"/>
@@ -1396,8 +1449,8 @@
           <w:color w:val="666666"/>
         </w:rPr>
       </w:pPr>
-      <w:bookmarkStart w:colFirst="0" w:colLast="0" w:name="_heading=h.35nkun2" w:id="13"/>
-      <w:bookmarkEnd w:id="13"/>
+      <w:bookmarkStart w:colFirst="0" w:colLast="0" w:name="_heading=h.35nkun2" w:id="14"/>
+      <w:bookmarkEnd w:id="14"/>
       <w:r>
         <w:rPr>
           <w:rtl w:val="0"/>
@@ -1519,30 +1572,80 @@
     <w:p>
       <w:pPr>
         <w:pStyle w:val="Heading1"/>
-        <w:keepNext w:val="1"/>
-        <w:keepLines w:val="1"/>
-        <w:pageBreakBefore w:val="0"/>
-        <w:widowControl w:val="0"/>
-        <w:pBdr>
-          <w:top w:space="0" w:sz="0" w:val="nil"/>
-          <w:left w:space="0" w:sz="0" w:val="nil"/>
-          <w:bottom w:space="0" w:sz="0" w:val="nil"/>
-          <w:right w:space="0" w:sz="0" w:val="nil"/>
-          <w:between w:space="0" w:sz="0" w:val="nil"/>
-        </w:pBdr>
-        <w:shd w:fill="auto" w:val="clear"/>
-        <w:spacing w:after="200" w:before="480" w:line="240" w:lineRule="auto"/>
-        <w:ind w:left="0" w:right="0" w:firstLine="0"/>
-        <w:jc w:val="left"/>
-        <w:rPr/>
-      </w:pPr>
-      <w:bookmarkStart w:colFirst="0" w:colLast="0" w:name="_heading=h.2mmtnl75b4yi" w:id="14"/>
-      <w:bookmarkEnd w:id="14"/>
+        <w:widowControl w:val="0"/>
+        <w:rPr/>
+      </w:pPr>
+      <w:bookmarkStart w:colFirst="0" w:colLast="0" w:name="_heading=h.94d8aqz8sa30" w:id="15"/>
+      <w:bookmarkEnd w:id="15"/>
+      <w:r>
+        <w:rPr>
+          <w:rtl w:val="0"/>
+        </w:rPr>
+        <w:t xml:space="preserve">CERTIFICATIONS</w:t>
+      </w:r>
+    </w:p>
+    <w:p>
+      <w:pPr>
+        <w:keepNext w:val="0"/>
+        <w:keepLines w:val="0"/>
+        <w:pageBreakBefore w:val="0"/>
+        <w:widowControl w:val="0"/>
+        <w:numPr>
+          <w:ilvl w:val="0"/>
+          <w:numId w:val="2"/>
+        </w:numPr>
+        <w:pBdr>
+          <w:top w:space="0" w:sz="0" w:val="nil"/>
+          <w:left w:space="0" w:sz="0" w:val="nil"/>
+          <w:bottom w:space="0" w:sz="0" w:val="nil"/>
+          <w:right w:space="0" w:sz="0" w:val="nil"/>
+          <w:between w:space="0" w:sz="0" w:val="nil"/>
+        </w:pBdr>
+        <w:shd w:fill="auto" w:val="clear"/>
+        <w:spacing w:after="0" w:before="0" w:line="288" w:lineRule="auto"/>
+        <w:ind w:left="360" w:right="0" w:hanging="360"/>
+        <w:jc w:val="left"/>
+      </w:pPr>
+      <w:r>
+        <w:rPr>
+          <w:rtl w:val="0"/>
+        </w:rPr>
+        <w:t xml:space="preserve">[PCAP-31-03] PCAP – Certified Associate in Python Programming - OpenEDG Python Institute</w:t>
+        <w:br w:type="textWrapping"/>
+      </w:r>
+      <w:r>
+        <w:rPr>
+          <w:color w:val="666666"/>
+          <w:sz w:val="20"/>
+          <w:szCs w:val="20"/>
+          <w:rtl w:val="0"/>
+        </w:rPr>
+        <w:t xml:space="preserve">2023</w:t>
+      </w:r>
+      <w:r>
+        <w:rPr>
+          <w:rtl w:val="0"/>
+        </w:rPr>
+      </w:r>
+    </w:p>
+    <w:p>
+      <w:pPr>
+        <w:pStyle w:val="Heading1"/>
+        <w:widowControl w:val="0"/>
+        <w:rPr/>
+      </w:pPr>
+      <w:bookmarkStart w:colFirst="0" w:colLast="0" w:name="_heading=h.cuejk6jqbcb1" w:id="16"/>
+      <w:bookmarkEnd w:id="16"/>
       <w:r>
         <w:rPr>
           <w:rtl w:val="0"/>
         </w:rPr>
         <w:t xml:space="preserve">ACHIEVEMENTS</w:t>
+      </w:r>
+      <w:r>
+        <w:rPr>
+          <w:rtl w:val="0"/>
+        </w:rPr>
       </w:r>
     </w:p>
     <w:p>
@@ -1652,7 +1755,7 @@
         <wp:inline distB="114300" distT="114300" distL="114300" distR="114300">
           <wp:extent cx="5943600" cy="63500"/>
           <wp:effectExtent b="0" l="0" r="0" t="0"/>
-          <wp:docPr descr="horizontal line" id="3" name="image1.png"/>
+          <wp:docPr descr="horizontal line" id="1" name="image1.png"/>
           <a:graphic>
             <a:graphicData uri="http://schemas.openxmlformats.org/drawingml/2006/picture">
               <pic:pic>
@@ -2047,258 +2150,6 @@
       <w:color w:val="353744"/>
       <w:sz w:val="60"/>
       <w:szCs w:val="60"/>
-    </w:rPr>
-  </w:style>
-  <w:style w:type="paragraph" w:styleId="Normal" w:default="1">
-    <w:name w:val="normal"/>
-  </w:style>
-  <w:style w:type="table" w:styleId="TableNormal" w:default="1">
-    <w:name w:val="Table Normal"/>
-  </w:style>
-  <w:style w:type="paragraph" w:styleId="Heading1">
-    <w:name w:val="heading 1"/>
-    <w:basedOn w:val="Normal"/>
-    <w:next w:val="Normal"/>
-    <w:pPr>
-      <w:keepNext w:val="1"/>
-      <w:keepLines w:val="1"/>
-      <w:spacing w:after="200" w:before="480" w:line="240" w:lineRule="auto"/>
-    </w:pPr>
-    <w:rPr>
-      <w:b w:val="1"/>
-      <w:color w:val="00ab44"/>
-      <w:sz w:val="28"/>
-      <w:szCs w:val="28"/>
-    </w:rPr>
-  </w:style>
-  <w:style w:type="paragraph" w:styleId="Heading2">
-    <w:name w:val="heading 2"/>
-    <w:basedOn w:val="Normal"/>
-    <w:next w:val="Normal"/>
-    <w:pPr>
-      <w:keepNext w:val="1"/>
-      <w:keepLines w:val="1"/>
-      <w:spacing w:before="200" w:line="240" w:lineRule="auto"/>
-    </w:pPr>
-    <w:rPr>
-      <w:b w:val="1"/>
-      <w:color w:val="353744"/>
-      <w:sz w:val="24"/>
-      <w:szCs w:val="24"/>
-    </w:rPr>
-  </w:style>
-  <w:style w:type="paragraph" w:styleId="Heading3">
-    <w:name w:val="heading 3"/>
-    <w:basedOn w:val="Normal"/>
-    <w:next w:val="Normal"/>
-    <w:pPr>
-      <w:keepNext w:val="1"/>
-      <w:keepLines w:val="1"/>
-      <w:spacing w:before="200" w:line="240" w:lineRule="auto"/>
-    </w:pPr>
-    <w:rPr>
-      <w:b w:val="1"/>
-      <w:color w:val="353744"/>
-    </w:rPr>
-  </w:style>
-  <w:style w:type="paragraph" w:styleId="Heading4">
-    <w:name w:val="heading 4"/>
-    <w:basedOn w:val="Normal"/>
-    <w:next w:val="Normal"/>
-    <w:pPr>
-      <w:keepNext w:val="1"/>
-      <w:keepLines w:val="1"/>
-      <w:spacing w:before="160" w:lineRule="auto"/>
-    </w:pPr>
-    <w:rPr>
-      <w:rFonts w:ascii="Trebuchet MS" w:cs="Trebuchet MS" w:eastAsia="Trebuchet MS" w:hAnsi="Trebuchet MS"/>
-      <w:color w:val="666666"/>
-      <w:u w:val="single"/>
-    </w:rPr>
-  </w:style>
-  <w:style w:type="paragraph" w:styleId="Heading5">
-    <w:name w:val="heading 5"/>
-    <w:basedOn w:val="Normal"/>
-    <w:next w:val="Normal"/>
-    <w:pPr>
-      <w:keepNext w:val="1"/>
-      <w:keepLines w:val="1"/>
-      <w:spacing w:before="160" w:lineRule="auto"/>
-    </w:pPr>
-    <w:rPr>
-      <w:rFonts w:ascii="Trebuchet MS" w:cs="Trebuchet MS" w:eastAsia="Trebuchet MS" w:hAnsi="Trebuchet MS"/>
-      <w:color w:val="666666"/>
-    </w:rPr>
-  </w:style>
-  <w:style w:type="paragraph" w:styleId="Heading6">
-    <w:name w:val="heading 6"/>
-    <w:basedOn w:val="Normal"/>
-    <w:next w:val="Normal"/>
-    <w:pPr>
-      <w:keepNext w:val="1"/>
-      <w:keepLines w:val="1"/>
-      <w:spacing w:before="160" w:lineRule="auto"/>
-    </w:pPr>
-    <w:rPr>
-      <w:rFonts w:ascii="Trebuchet MS" w:cs="Trebuchet MS" w:eastAsia="Trebuchet MS" w:hAnsi="Trebuchet MS"/>
-      <w:i w:val="1"/>
-      <w:color w:val="666666"/>
-    </w:rPr>
-  </w:style>
-  <w:style w:type="paragraph" w:styleId="Title">
-    <w:name w:val="Title"/>
-    <w:basedOn w:val="Normal"/>
-    <w:next w:val="Normal"/>
-    <w:pPr>
-      <w:keepNext w:val="1"/>
-      <w:keepLines w:val="1"/>
-      <w:spacing w:before="120" w:line="240" w:lineRule="auto"/>
-    </w:pPr>
-    <w:rPr>
-      <w:color w:val="353744"/>
-      <w:sz w:val="60"/>
-      <w:szCs w:val="60"/>
-    </w:rPr>
-  </w:style>
-  <w:style w:type="paragraph" w:styleId="Normal" w:default="1">
-    <w:name w:val="normal"/>
-  </w:style>
-  <w:style w:type="table" w:styleId="TableNormal" w:default="1">
-    <w:name w:val="Table Normal"/>
-  </w:style>
-  <w:style w:type="paragraph" w:styleId="Heading1">
-    <w:name w:val="heading 1"/>
-    <w:basedOn w:val="Normal"/>
-    <w:next w:val="Normal"/>
-    <w:pPr>
-      <w:keepNext w:val="1"/>
-      <w:keepLines w:val="1"/>
-      <w:spacing w:after="200" w:before="480" w:line="240" w:lineRule="auto"/>
-    </w:pPr>
-    <w:rPr>
-      <w:b w:val="1"/>
-      <w:color w:val="00ab44"/>
-      <w:sz w:val="28"/>
-      <w:szCs w:val="28"/>
-    </w:rPr>
-  </w:style>
-  <w:style w:type="paragraph" w:styleId="Heading2">
-    <w:name w:val="heading 2"/>
-    <w:basedOn w:val="Normal"/>
-    <w:next w:val="Normal"/>
-    <w:pPr>
-      <w:keepNext w:val="1"/>
-      <w:keepLines w:val="1"/>
-      <w:spacing w:before="200" w:line="240" w:lineRule="auto"/>
-    </w:pPr>
-    <w:rPr>
-      <w:b w:val="1"/>
-      <w:color w:val="353744"/>
-      <w:sz w:val="24"/>
-      <w:szCs w:val="24"/>
-    </w:rPr>
-  </w:style>
-  <w:style w:type="paragraph" w:styleId="Heading3">
-    <w:name w:val="heading 3"/>
-    <w:basedOn w:val="Normal"/>
-    <w:next w:val="Normal"/>
-    <w:pPr>
-      <w:keepNext w:val="1"/>
-      <w:keepLines w:val="1"/>
-      <w:spacing w:before="200" w:line="240" w:lineRule="auto"/>
-    </w:pPr>
-    <w:rPr>
-      <w:b w:val="1"/>
-      <w:color w:val="353744"/>
-    </w:rPr>
-  </w:style>
-  <w:style w:type="paragraph" w:styleId="Heading4">
-    <w:name w:val="heading 4"/>
-    <w:basedOn w:val="Normal"/>
-    <w:next w:val="Normal"/>
-    <w:pPr>
-      <w:keepNext w:val="1"/>
-      <w:keepLines w:val="1"/>
-      <w:spacing w:before="160" w:lineRule="auto"/>
-    </w:pPr>
-    <w:rPr>
-      <w:rFonts w:ascii="Trebuchet MS" w:cs="Trebuchet MS" w:eastAsia="Trebuchet MS" w:hAnsi="Trebuchet MS"/>
-      <w:color w:val="666666"/>
-      <w:u w:val="single"/>
-    </w:rPr>
-  </w:style>
-  <w:style w:type="paragraph" w:styleId="Heading5">
-    <w:name w:val="heading 5"/>
-    <w:basedOn w:val="Normal"/>
-    <w:next w:val="Normal"/>
-    <w:pPr>
-      <w:keepNext w:val="1"/>
-      <w:keepLines w:val="1"/>
-      <w:spacing w:before="160" w:lineRule="auto"/>
-    </w:pPr>
-    <w:rPr>
-      <w:rFonts w:ascii="Trebuchet MS" w:cs="Trebuchet MS" w:eastAsia="Trebuchet MS" w:hAnsi="Trebuchet MS"/>
-      <w:color w:val="666666"/>
-    </w:rPr>
-  </w:style>
-  <w:style w:type="paragraph" w:styleId="Heading6">
-    <w:name w:val="heading 6"/>
-    <w:basedOn w:val="Normal"/>
-    <w:next w:val="Normal"/>
-    <w:pPr>
-      <w:keepNext w:val="1"/>
-      <w:keepLines w:val="1"/>
-      <w:spacing w:before="160" w:lineRule="auto"/>
-    </w:pPr>
-    <w:rPr>
-      <w:rFonts w:ascii="Trebuchet MS" w:cs="Trebuchet MS" w:eastAsia="Trebuchet MS" w:hAnsi="Trebuchet MS"/>
-      <w:i w:val="1"/>
-      <w:color w:val="666666"/>
-    </w:rPr>
-  </w:style>
-  <w:style w:type="paragraph" w:styleId="Title">
-    <w:name w:val="Title"/>
-    <w:basedOn w:val="Normal"/>
-    <w:next w:val="Normal"/>
-    <w:pPr>
-      <w:keepNext w:val="1"/>
-      <w:keepLines w:val="1"/>
-      <w:spacing w:before="120" w:line="240" w:lineRule="auto"/>
-    </w:pPr>
-    <w:rPr>
-      <w:color w:val="353744"/>
-      <w:sz w:val="60"/>
-      <w:szCs w:val="60"/>
-    </w:rPr>
-  </w:style>
-  <w:style w:type="paragraph" w:styleId="Subtitle">
-    <w:name w:val="Subtitle"/>
-    <w:basedOn w:val="Normal"/>
-    <w:next w:val="Normal"/>
-    <w:pPr>
-      <w:keepNext w:val="1"/>
-      <w:keepLines w:val="1"/>
-      <w:spacing w:before="0" w:line="240" w:lineRule="auto"/>
-    </w:pPr>
-    <w:rPr>
-      <w:color w:val="00ab44"/>
-      <w:sz w:val="36"/>
-      <w:szCs w:val="36"/>
-    </w:rPr>
-  </w:style>
-  <w:style w:type="paragraph" w:styleId="Subtitle">
-    <w:name w:val="Subtitle"/>
-    <w:basedOn w:val="Normal"/>
-    <w:next w:val="Normal"/>
-    <w:pPr>
-      <w:keepNext w:val="1"/>
-      <w:keepLines w:val="1"/>
-      <w:spacing w:before="0" w:line="240" w:lineRule="auto"/>
-    </w:pPr>
-    <w:rPr>
-      <w:color w:val="00ab44"/>
-      <w:sz w:val="36"/>
-      <w:szCs w:val="36"/>
     </w:rPr>
   </w:style>
   <w:style w:type="paragraph" w:styleId="Subtitle">
@@ -2641,7 +2492,7 @@
 
 <file path=customXML/item1.xml><?xml version="1.0" encoding="utf-8"?>
 <go:gDocsCustomXmlDataStorage xmlns:go="http://customooxmlschemas.google.com/" xmlns:r="http://schemas.openxmlformats.org/officeDocument/2006/relationships" uri="GoogleDocsCustomDataVersion2">
-  <go:docsCustomData xmlns:go="http://customooxmlschemas.google.com/" roundtripDataSignature="AMtx7mhFEYrk5ZH1XTaneJryYKk7qi7qFg==">CgMxLjAyCGguZ2pkZ3hzMgloLjMwajB6bGwyCWguMWZvYjl0ZTIJaC4zem55c2g3MgloLjJldDkycDAyDmguMnpjbm1odG9xcHRkMg5oLmk0N3p3ZHBweG01MjIOaC55bWdwbXhsbTlmMjUyCWguMXQzaDVzZjIJaC4yczhleW8xMgloLjE3ZHA4dnUyCWguM3JkY3JqbjIJaC4yNmluMXJnMgloLjM1bmt1bjIyDmguMm1tdG5sNzViNHlpOAByITFENFV2VVp1NF9XRXpQQ1ZZTEhKTF92OWpGRkd0NEVHSg==</go:docsCustomData>
+  <go:docsCustomData xmlns:go="http://customooxmlschemas.google.com/" roundtripDataSignature="AMtx7mjlYDFoxNf4MD5FoB0emRzQQJhWDw==">CgMxLjAyCGguZ2pkZ3hzMgloLjMwajB6bGwyCWguMWZvYjl0ZTIJaC4zem55c2g3MgloLjJldDkycDAyDmguMnpjbm1odG9xcHRkMg5oLmk0N3p3ZHBweG01MjIOaC55bWdwbXhsbTlmMjUyCWguMXQzaDVzZjIOaC54eHpwaWRlMWtwYTQyCWguMnM4ZXlvMTIJaC4xN2RwOHZ1MgloLjNyZGNyam4yCWguMjZpbjFyZzIJaC4zNW5rdW4yMg5oLjk0ZDhhcXo4c2EzMDIOaC5jdWVqazZqcWJjYjE4AHIhMWRmcVRqWnpNVG5CVzhBNTM4T3huNmpEVWNxNW1Pa0kz</go:docsCustomData>
 </go:gDocsCustomXmlDataStorage>
 </file>
 

</xml_diff>

<commit_message>
added AWS project and removed added '<' in multiple files
</commit_message>
<xml_diff>
--- a/Resume.docx
+++ b/Resume.docx
@@ -253,6 +253,25 @@
           <w:rtl w:val="0"/>
         </w:rPr>
         <w:t xml:space="preserve">Version control software including Git.</w:t>
+      </w:r>
+    </w:p>
+    <w:p>
+      <w:pPr>
+        <w:widowControl w:val="0"/>
+        <w:numPr>
+          <w:ilvl w:val="0"/>
+          <w:numId w:val="1"/>
+        </w:numPr>
+        <w:ind w:left="450" w:hanging="360"/>
+        <w:rPr>
+          <w:u w:val="none"/>
+        </w:rPr>
+      </w:pPr>
+      <w:r>
+        <w:rPr>
+          <w:rtl w:val="0"/>
+        </w:rPr>
+        <w:t xml:space="preserve">Familiarity with AWS</w:t>
       </w:r>
     </w:p>
     <w:p>
@@ -459,90 +478,179 @@
         <w:spacing w:after="0" w:before="200" w:line="240" w:lineRule="auto"/>
         <w:ind w:left="0" w:right="0" w:firstLine="0"/>
         <w:jc w:val="left"/>
+        <w:rPr/>
+      </w:pPr>
+      <w:bookmarkStart w:colFirst="0" w:colLast="0" w:name="_heading=h.ockmyf1gavdm" w:id="5"/>
+      <w:bookmarkEnd w:id="5"/>
+      <w:r>
+        <w:rPr>
+          <w:rtl w:val="0"/>
+        </w:rPr>
+        <w:t xml:space="preserve">Hyper-Ball</w:t>
+      </w:r>
+    </w:p>
+    <w:p>
+      <w:pPr>
+        <w:keepNext w:val="0"/>
+        <w:keepLines w:val="0"/>
+        <w:pageBreakBefore w:val="0"/>
+        <w:widowControl w:val="0"/>
+        <w:numPr>
+          <w:ilvl w:val="0"/>
+          <w:numId w:val="2"/>
+        </w:numPr>
+        <w:pBdr>
+          <w:top w:space="0" w:sz="0" w:val="nil"/>
+          <w:left w:space="0" w:sz="0" w:val="nil"/>
+          <w:bottom w:space="0" w:sz="0" w:val="nil"/>
+          <w:right w:space="0" w:sz="0" w:val="nil"/>
+          <w:between w:space="0" w:sz="0" w:val="nil"/>
+        </w:pBdr>
+        <w:shd w:fill="auto" w:val="clear"/>
+        <w:spacing w:after="0" w:before="0" w:line="288" w:lineRule="auto"/>
+        <w:ind w:left="360" w:right="0" w:hanging="360"/>
+        <w:jc w:val="left"/>
+      </w:pPr>
+      <w:r>
         <w:rPr>
           <w:b w:val="1"/>
-          <w:color w:val="353744"/>
-          <w:sz w:val="24"/>
-          <w:szCs w:val="24"/>
-        </w:rPr>
-      </w:pPr>
-      <w:bookmarkStart w:colFirst="0" w:colLast="0" w:name="_heading=h.2zcnmhtoqptd" w:id="5"/>
-      <w:bookmarkEnd w:id="5"/>
+          <w:color w:val="000000"/>
+          <w:sz w:val="22"/>
+          <w:szCs w:val="22"/>
+          <w:rtl w:val="0"/>
+        </w:rPr>
+        <w:t xml:space="preserve">Repository: </w:t>
+      </w:r>
+      <w:r>
+        <w:rPr>
+          <w:color w:val="000000"/>
+          <w:sz w:val="22"/>
+          <w:szCs w:val="22"/>
+          <w:rtl w:val="0"/>
+        </w:rPr>
+        <w:t xml:space="preserve">https://github.com/MHNewland/Hyper-Ball</w:t>
+      </w:r>
+    </w:p>
+    <w:p>
+      <w:pPr>
+        <w:keepNext w:val="0"/>
+        <w:keepLines w:val="0"/>
+        <w:pageBreakBefore w:val="0"/>
+        <w:widowControl w:val="0"/>
+        <w:numPr>
+          <w:ilvl w:val="0"/>
+          <w:numId w:val="2"/>
+        </w:numPr>
+        <w:pBdr>
+          <w:top w:space="0" w:sz="0" w:val="nil"/>
+          <w:left w:space="0" w:sz="0" w:val="nil"/>
+          <w:bottom w:space="0" w:sz="0" w:val="nil"/>
+          <w:right w:space="0" w:sz="0" w:val="nil"/>
+          <w:between w:space="0" w:sz="0" w:val="nil"/>
+        </w:pBdr>
+        <w:shd w:fill="auto" w:val="clear"/>
+        <w:spacing w:after="0" w:before="0" w:line="288" w:lineRule="auto"/>
+        <w:ind w:left="360" w:right="0" w:hanging="360"/>
+        <w:jc w:val="left"/>
+        <w:rPr>
+          <w:u w:val="none"/>
+        </w:rPr>
+      </w:pPr>
       <w:r>
         <w:rPr>
           <w:b w:val="1"/>
-          <w:color w:val="353744"/>
-          <w:sz w:val="24"/>
-          <w:szCs w:val="24"/>
-          <w:rtl w:val="0"/>
-        </w:rPr>
-        <w:t xml:space="preserve">AnimeList</w:t>
-      </w:r>
-    </w:p>
-    <w:p>
-      <w:pPr>
+          <w:rtl w:val="0"/>
+        </w:rPr>
+        <w:t xml:space="preserve">Game link:</w:t>
+      </w:r>
+      <w:r>
+        <w:rPr>
+          <w:rtl w:val="0"/>
+        </w:rPr>
+        <w:t xml:space="preserve"> https://play.unity.com/mg/other/webgl-builds-382429</w:t>
+      </w:r>
+    </w:p>
+    <w:p>
+      <w:pPr>
+        <w:keepNext w:val="0"/>
+        <w:keepLines w:val="0"/>
+        <w:pageBreakBefore w:val="0"/>
         <w:widowControl w:val="0"/>
         <w:numPr>
           <w:ilvl w:val="0"/>
           <w:numId w:val="2"/>
         </w:numPr>
-        <w:spacing w:before="0" w:lineRule="auto"/>
-        <w:ind w:left="360" w:hanging="360"/>
-        <w:rPr/>
+        <w:pBdr>
+          <w:top w:space="0" w:sz="0" w:val="nil"/>
+          <w:left w:space="0" w:sz="0" w:val="nil"/>
+          <w:bottom w:space="0" w:sz="0" w:val="nil"/>
+          <w:right w:space="0" w:sz="0" w:val="nil"/>
+          <w:between w:space="0" w:sz="0" w:val="nil"/>
+        </w:pBdr>
+        <w:shd w:fill="auto" w:val="clear"/>
+        <w:spacing w:after="0" w:before="0" w:line="288" w:lineRule="auto"/>
+        <w:ind w:left="360" w:right="0" w:hanging="360"/>
+        <w:jc w:val="left"/>
       </w:pPr>
       <w:r>
         <w:rPr>
           <w:b w:val="1"/>
-          <w:rtl w:val="0"/>
-        </w:rPr>
-        <w:t xml:space="preserve">Repository:</w:t>
-      </w:r>
-      <w:r>
-        <w:rPr>
-          <w:rtl w:val="0"/>
-        </w:rPr>
-        <w:t xml:space="preserve"> https://github.com/mhnewland/animelist</w:t>
-      </w:r>
-    </w:p>
-    <w:p>
-      <w:pPr>
+          <w:color w:val="000000"/>
+          <w:sz w:val="22"/>
+          <w:szCs w:val="22"/>
+          <w:rtl w:val="0"/>
+        </w:rPr>
+        <w:t xml:space="preserve">Skills used:</w:t>
+      </w:r>
+      <w:r>
+        <w:rPr>
+          <w:color w:val="000000"/>
+          <w:sz w:val="22"/>
+          <w:szCs w:val="22"/>
+          <w:rtl w:val="0"/>
+        </w:rPr>
+        <w:t xml:space="preserve"> Unity Visual Scripti</w:t>
+      </w:r>
+      <w:r>
+        <w:rPr>
+          <w:rtl w:val="0"/>
+        </w:rPr>
+        <w:t xml:space="preserve">ng, C#</w:t>
+      </w:r>
+      <w:r>
+        <w:rPr>
+          <w:rtl w:val="0"/>
+        </w:rPr>
+      </w:r>
+    </w:p>
+    <w:p>
+      <w:pPr>
+        <w:keepNext w:val="0"/>
+        <w:keepLines w:val="0"/>
+        <w:pageBreakBefore w:val="0"/>
         <w:widowControl w:val="0"/>
         <w:numPr>
           <w:ilvl w:val="0"/>
           <w:numId w:val="2"/>
         </w:numPr>
-        <w:spacing w:before="0" w:lineRule="auto"/>
-        <w:ind w:left="360" w:hanging="360"/>
-        <w:rPr/>
+        <w:pBdr>
+          <w:top w:space="0" w:sz="0" w:val="nil"/>
+          <w:left w:space="0" w:sz="0" w:val="nil"/>
+          <w:bottom w:space="0" w:sz="0" w:val="nil"/>
+          <w:right w:space="0" w:sz="0" w:val="nil"/>
+          <w:between w:space="0" w:sz="0" w:val="nil"/>
+        </w:pBdr>
+        <w:shd w:fill="auto" w:val="clear"/>
+        <w:spacing w:after="0" w:before="0" w:line="288" w:lineRule="auto"/>
+        <w:ind w:left="360" w:right="0" w:hanging="360"/>
+        <w:jc w:val="left"/>
       </w:pPr>
       <w:r>
         <w:rPr>
           <w:b w:val="1"/>
-          <w:rtl w:val="0"/>
-        </w:rPr>
-        <w:t xml:space="preserve">Skills used:</w:t>
-      </w:r>
-      <w:r>
-        <w:rPr>
-          <w:rtl w:val="0"/>
-        </w:rPr>
-        <w:t xml:space="preserve"> Python (playwright and streamlit), SQLAlchemy ORM</w:t>
-      </w:r>
-    </w:p>
-    <w:p>
-      <w:pPr>
-        <w:widowControl w:val="0"/>
-        <w:numPr>
-          <w:ilvl w:val="0"/>
-          <w:numId w:val="2"/>
-        </w:numPr>
-        <w:spacing w:before="0" w:lineRule="auto"/>
-        <w:ind w:left="360" w:hanging="360"/>
-        <w:rPr/>
-      </w:pPr>
-      <w:r>
-        <w:rPr>
-          <w:b w:val="1"/>
+          <w:color w:val="000000"/>
+          <w:sz w:val="22"/>
+          <w:szCs w:val="22"/>
           <w:rtl w:val="0"/>
         </w:rPr>
         <w:t xml:space="preserve">Summary: </w:t>
@@ -551,7 +659,12 @@
         <w:rPr>
           <w:rtl w:val="0"/>
         </w:rPr>
-        <w:t xml:space="preserve">Final project for Code Louisville’s Data Analytics course. I scraped data from two websites containing information about anime and built a website to be able to filter data and view a graph of the number of anime released over time based on the filters.</w:t>
+        <w:t xml:space="preserve">This was the final project for my Introduction to Game Development class at IVY Tech Community College. We had to design a game and have the primary game loop be implemented using visual scripting.</w:t>
+      </w:r>
+      <w:r>
+        <w:rPr>
+          <w:rtl w:val="0"/>
+        </w:rPr>
       </w:r>
     </w:p>
     <w:p>
@@ -2492,7 +2605,7 @@
 
 <file path=customXML/item1.xml><?xml version="1.0" encoding="utf-8"?>
 <go:gDocsCustomXmlDataStorage xmlns:go="http://customooxmlschemas.google.com/" xmlns:r="http://schemas.openxmlformats.org/officeDocument/2006/relationships" uri="GoogleDocsCustomDataVersion2">
-  <go:docsCustomData xmlns:go="http://customooxmlschemas.google.com/" roundtripDataSignature="AMtx7mjlYDFoxNf4MD5FoB0emRzQQJhWDw==">CgMxLjAyCGguZ2pkZ3hzMgloLjMwajB6bGwyCWguMWZvYjl0ZTIJaC4zem55c2g3MgloLjJldDkycDAyDmguMnpjbm1odG9xcHRkMg5oLmk0N3p3ZHBweG01MjIOaC55bWdwbXhsbTlmMjUyCWguMXQzaDVzZjIOaC54eHpwaWRlMWtwYTQyCWguMnM4ZXlvMTIJaC4xN2RwOHZ1MgloLjNyZGNyam4yCWguMjZpbjFyZzIJaC4zNW5rdW4yMg5oLjk0ZDhhcXo4c2EzMDIOaC5jdWVqazZqcWJjYjE4AHIhMWRmcVRqWnpNVG5CVzhBNTM4T3huNmpEVWNxNW1Pa0kz</go:docsCustomData>
+  <go:docsCustomData xmlns:go="http://customooxmlschemas.google.com/" roundtripDataSignature="AMtx7mjAiCQlWjBfglU0iz8KGS8bVdA5bA==">CgMxLjAyCGguZ2pkZ3hzMgloLjMwajB6bGwyCWguMWZvYjl0ZTIJaC4zem55c2g3MgloLjJldDkycDAyDmgub2NrbXlmMWdhdmRtMg5oLmk0N3p3ZHBweG01MjIOaC55bWdwbXhsbTlmMjUyCWguMXQzaDVzZjIOaC54eHpwaWRlMWtwYTQyCWguMnM4ZXlvMTIJaC4xN2RwOHZ1MgloLjNyZGNyam4yCWguMjZpbjFyZzIJaC4zNW5rdW4yMg5oLjk0ZDhhcXo4c2EzMDIOaC5jdWVqazZqcWJjYjE4AHIhMWRmcVRqWnpNVG5CVzhBNTM4T3huNmpEVWNxNW1Pa0kz</go:docsCustomData>
 </go:gDocsCustomXmlDataStorage>
 </file>
 

</xml_diff>

<commit_message>
updating Portfolio to the final project website created for Ivy Tech SDEV153: Intro to Web Design.
</commit_message>
<xml_diff>
--- a/Resume.docx
+++ b/Resume.docx
@@ -153,19 +153,7 @@
         <w:widowControl w:val="0"/>
       </w:pPr>
       <w:r>
-        <w:t xml:space="preserve">Aspiring </w:t>
-      </w:r>
-      <w:r>
-        <w:t>s</w:t>
-      </w:r>
-      <w:r>
-        <w:t xml:space="preserve">oftware </w:t>
-      </w:r>
-      <w:r>
-        <w:t>d</w:t>
-      </w:r>
-      <w:r>
-        <w:t>eveloper, current software development student skilled in multiple programming languages and 9+ years of technical support and troubleshooting for end users across various fields. Seeking to utilize my recent certifications to collaborate with others and help build innovative solutions.</w:t>
+        <w:t>Aspiring Software Developer, current software development student skilled in multiple programming languages and 9+ years of technical support and troubleshooting for end users across various fields. Seeking to utilize recently earned certifications to collaborate with others and help build innovative solutions.</w:t>
       </w:r>
     </w:p>
     <w:p>
@@ -297,9 +285,11 @@
       </w:pPr>
       <w:bookmarkStart w:id="4" w:name="_2et92p0" w:colFirst="0" w:colLast="0"/>
       <w:bookmarkEnd w:id="4"/>
+      <w:proofErr w:type="spellStart"/>
       <w:r>
         <w:t>TicketGraph</w:t>
       </w:r>
+      <w:proofErr w:type="spellEnd"/>
     </w:p>
     <w:p>
       <w:pPr>
@@ -338,7 +328,23 @@
         <w:t>Skills used:</w:t>
       </w:r>
       <w:r>
-        <w:t xml:space="preserve"> Python (tkinter and matpolotlib), SQL, VBA</w:t>
+        <w:t xml:space="preserve"> Python (</w:t>
+      </w:r>
+      <w:proofErr w:type="spellStart"/>
+      <w:r>
+        <w:t>tkinter</w:t>
+      </w:r>
+      <w:proofErr w:type="spellEnd"/>
+      <w:r>
+        <w:t xml:space="preserve"> and </w:t>
+      </w:r>
+      <w:proofErr w:type="spellStart"/>
+      <w:r>
+        <w:t>matpolotlib</w:t>
+      </w:r>
+      <w:proofErr w:type="spellEnd"/>
+      <w:r>
+        <w:t>), SQL, VBA</w:t>
       </w:r>
     </w:p>
     <w:p>
@@ -416,8 +422,13 @@
         <w:t>Game link:</w:t>
       </w:r>
       <w:r>
-        <w:t xml:space="preserve"> https://play.unity.com/mg/other/webgl-builds-382429</w:t>
-      </w:r>
+        <w:t xml:space="preserve"> </w:t>
+      </w:r>
+      <w:proofErr w:type="gramStart"/>
+      <w:r>
+        <w:t>https://play.unity.com/mg/other/webgl-builds-382429</w:t>
+      </w:r>
+      <w:proofErr w:type="gramEnd"/>
     </w:p>
     <w:p>
       <w:pPr>
@@ -581,7 +592,15 @@
         <w:spacing w:before="0"/>
       </w:pPr>
       <w:r>
-        <w:t>Certified through OpenEDG Python Institute</w:t>
+        <w:t xml:space="preserve">Certified through </w:t>
+      </w:r>
+      <w:proofErr w:type="spellStart"/>
+      <w:r>
+        <w:t>OpenEDG</w:t>
+      </w:r>
+      <w:proofErr w:type="spellEnd"/>
+      <w:r>
+        <w:t xml:space="preserve"> Python Institute</w:t>
       </w:r>
     </w:p>
     <w:p>
@@ -641,7 +660,13 @@
         </w:pBdr>
       </w:pPr>
       <w:r>
-        <w:t>Expected earn date: March 2024</w:t>
+        <w:t xml:space="preserve">Expected earn date: </w:t>
+      </w:r>
+      <w:r>
+        <w:t>May</w:t>
+      </w:r>
+      <w:r>
+        <w:t xml:space="preserve"> 2024</w:t>
       </w:r>
     </w:p>
     <w:p>
@@ -801,21 +826,35 @@
           <w:right w:val="nil"/>
           <w:between w:val="nil"/>
         </w:pBdr>
-        <w:rPr>
-          <w:i/>
-          <w:color w:val="666666"/>
-        </w:rPr>
       </w:pPr>
       <w:bookmarkStart w:id="11" w:name="_17dp8vu" w:colFirst="0" w:colLast="0"/>
       <w:bookmarkEnd w:id="11"/>
       <w:r>
         <w:t>IT Service Desk Intermediate</w:t>
       </w:r>
+      <w:bookmarkStart w:id="12" w:name="_yr8x5yuci65z" w:colFirst="0" w:colLast="0"/>
+      <w:bookmarkEnd w:id="12"/>
+    </w:p>
+    <w:p>
+      <w:pPr>
+        <w:pStyle w:val="Heading2"/>
+        <w:keepNext w:val="0"/>
+        <w:keepLines w:val="0"/>
+        <w:widowControl w:val="0"/>
+        <w:pBdr>
+          <w:top w:val="nil"/>
+          <w:left w:val="nil"/>
+          <w:bottom w:val="nil"/>
+          <w:right w:val="nil"/>
+          <w:between w:val="nil"/>
+        </w:pBdr>
+        <w:spacing w:before="0"/>
+      </w:pPr>
       <w:r>
         <w:rPr>
           <w:b w:val="0"/>
         </w:rPr>
-        <w:t xml:space="preserve"> - UofL Health, Louisville, KY</w:t>
+        <w:t>UofL Health, Louisville, KY</w:t>
       </w:r>
     </w:p>
     <w:p>
@@ -883,7 +922,7 @@
         <w:ind w:left="360"/>
       </w:pPr>
       <w:r>
-        <w:t>Designed and sent multiple weekly reports to managers across teams and taught myself VBA to increase efficiency, optimizing the time spent on the largest report, going from 20 minutes each week to 30 seconds.</w:t>
+        <w:t>Designed and sent multiple weekly reports to managers across teams and learned VBA to increase efficiency, optimizing the time spent on the largest report, going from 20 minutes each week to 30 seconds.</w:t>
       </w:r>
     </w:p>
     <w:p>
@@ -920,16 +959,34 @@
           <w:right w:val="nil"/>
           <w:between w:val="nil"/>
         </w:pBdr>
+      </w:pPr>
+      <w:bookmarkStart w:id="13" w:name="_3rdcrjn" w:colFirst="0" w:colLast="0"/>
+      <w:bookmarkEnd w:id="13"/>
+      <w:r>
+        <w:t>Help Desk Analyst</w:t>
+      </w:r>
+    </w:p>
+    <w:p>
+      <w:pPr>
+        <w:pStyle w:val="Heading2"/>
+        <w:keepNext w:val="0"/>
+        <w:keepLines w:val="0"/>
+        <w:widowControl w:val="0"/>
+        <w:pBdr>
+          <w:top w:val="nil"/>
+          <w:left w:val="nil"/>
+          <w:bottom w:val="nil"/>
+          <w:right w:val="nil"/>
+          <w:between w:val="nil"/>
+        </w:pBdr>
+        <w:spacing w:before="0"/>
         <w:rPr>
           <w:i/>
           <w:color w:val="666666"/>
         </w:rPr>
       </w:pPr>
-      <w:bookmarkStart w:id="12" w:name="_3rdcrjn" w:colFirst="0" w:colLast="0"/>
-      <w:bookmarkEnd w:id="12"/>
-      <w:r>
-        <w:t xml:space="preserve">Help Desk Analyst - </w:t>
-      </w:r>
+      <w:bookmarkStart w:id="14" w:name="_bp0e2884jvwt" w:colFirst="0" w:colLast="0"/>
+      <w:bookmarkEnd w:id="14"/>
       <w:r>
         <w:rPr>
           <w:b w:val="0"/>
@@ -1039,16 +1096,34 @@
           <w:right w:val="nil"/>
           <w:between w:val="nil"/>
         </w:pBdr>
+      </w:pPr>
+      <w:bookmarkStart w:id="15" w:name="_26in1rg" w:colFirst="0" w:colLast="0"/>
+      <w:bookmarkEnd w:id="15"/>
+      <w:r>
+        <w:t>Computer Repair technician</w:t>
+      </w:r>
+    </w:p>
+    <w:p>
+      <w:pPr>
+        <w:pStyle w:val="Heading2"/>
+        <w:keepNext w:val="0"/>
+        <w:keepLines w:val="0"/>
+        <w:widowControl w:val="0"/>
+        <w:pBdr>
+          <w:top w:val="nil"/>
+          <w:left w:val="nil"/>
+          <w:bottom w:val="nil"/>
+          <w:right w:val="nil"/>
+          <w:between w:val="nil"/>
+        </w:pBdr>
+        <w:spacing w:before="0"/>
         <w:rPr>
           <w:i/>
           <w:color w:val="666666"/>
         </w:rPr>
       </w:pPr>
-      <w:bookmarkStart w:id="13" w:name="_26in1rg" w:colFirst="0" w:colLast="0"/>
-      <w:bookmarkEnd w:id="13"/>
-      <w:r>
-        <w:t xml:space="preserve">Computer Repair technician - </w:t>
-      </w:r>
+      <w:bookmarkStart w:id="16" w:name="_co6fzrpm9g6" w:colFirst="0" w:colLast="0"/>
+      <w:bookmarkEnd w:id="16"/>
       <w:r>
         <w:rPr>
           <w:b w:val="0"/>
@@ -1184,7 +1259,7 @@
         <w:ind w:left="360"/>
       </w:pPr>
       <w:r>
-        <w:t>Created an individual QA checklist for my team that reduced the number of failures found by the QA team.</w:t>
+        <w:t>Created an individual QA checklist for the repair team that reduced the number of failures found by the QA team.</w:t>
       </w:r>
     </w:p>
     <w:p>
@@ -1192,8 +1267,8 @@
         <w:pStyle w:val="Heading1"/>
         <w:widowControl w:val="0"/>
       </w:pPr>
-      <w:bookmarkStart w:id="14" w:name="_cuejk6jqbcb1" w:colFirst="0" w:colLast="0"/>
-      <w:bookmarkEnd w:id="14"/>
+      <w:bookmarkStart w:id="17" w:name="_cuejk6jqbcb1" w:colFirst="0" w:colLast="0"/>
+      <w:bookmarkEnd w:id="17"/>
       <w:r>
         <w:t>ACHIEVEMENTS</w:t>
       </w:r>
@@ -1218,6 +1293,9 @@
       <w:r>
         <w:t>Earned Unity Essentials and Unity Junior Programmer badges through Unity’s learning pathways</w:t>
       </w:r>
+      <w:r>
+        <w:t>.</w:t>
+      </w:r>
     </w:p>
     <w:p>
       <w:pPr>
@@ -1237,7 +1315,23 @@
         <w:ind w:left="360"/>
       </w:pPr>
       <w:r>
-        <w:t>Participated in GameDev.tv’s 2022 GameJam.</w:t>
+        <w:t xml:space="preserve">Participated in </w:t>
+      </w:r>
+      <w:proofErr w:type="spellStart"/>
+      <w:r>
+        <w:t>GameDev.tv’s</w:t>
+      </w:r>
+      <w:proofErr w:type="spellEnd"/>
+      <w:r>
+        <w:t xml:space="preserve"> 2022 </w:t>
+      </w:r>
+      <w:proofErr w:type="spellStart"/>
+      <w:r>
+        <w:t>GameJam</w:t>
+      </w:r>
+      <w:proofErr w:type="spellEnd"/>
+      <w:r>
+        <w:t>.</w:t>
       </w:r>
     </w:p>
     <w:sectPr>
@@ -1330,7 +1424,7 @@
         <w:noProof/>
       </w:rPr>
       <w:drawing>
-        <wp:inline distT="114300" distB="114300" distL="114300" distR="114300" wp14:anchorId="775CF727" wp14:editId="448289B4">
+        <wp:inline distT="114300" distB="114300" distL="114300" distR="114300" wp14:anchorId="1A5515EB" wp14:editId="4D36A300">
           <wp:extent cx="5943600" cy="63500"/>
           <wp:effectExtent l="0" t="0" r="0" b="0"/>
           <wp:docPr id="1" name="image1.png" descr="horizontal line"/>
@@ -1372,9 +1466,9 @@
 <file path=word/numbering.xml><?xml version="1.0" encoding="utf-8"?>
 <w:numbering xmlns:wpc="http://schemas.microsoft.com/office/word/2010/wordprocessingCanvas" xmlns:cx="http://schemas.microsoft.com/office/drawing/2014/chartex" xmlns:cx1="http://schemas.microsoft.com/office/drawing/2015/9/8/chartex" xmlns:cx2="http://schemas.microsoft.com/office/drawing/2015/10/21/chartex" xmlns:cx3="http://schemas.microsoft.com/office/drawing/2016/5/9/chartex" xmlns:cx4="http://schemas.microsoft.com/office/drawing/2016/5/10/chartex" xmlns:cx5="http://schemas.microsoft.com/office/drawing/2016/5/11/chartex" xmlns:cx6="http://schemas.microsoft.com/office/drawing/2016/5/12/chartex" xmlns:cx7="http://schemas.microsoft.com/office/drawing/2016/5/13/chartex" xmlns:cx8="http://schemas.microsoft.com/office/drawing/2016/5/14/chartex" xmlns:mc="http://schemas.openxmlformats.org/markup-compatibility/2006" xmlns:aink="http://schemas.microsoft.com/office/drawing/2016/ink" xmlns:am3d="http://schemas.microsoft.com/office/drawing/2017/model3d" xmlns:o="urn:schemas-microsoft-com:office:office" xmlns:oel="http://schemas.microsoft.com/office/2019/extlst" xmlns:r="http://schemas.openxmlformats.org/officeDocument/2006/relationships" xmlns:m="http://schemas.openxmlformats.org/officeDocument/2006/math" xmlns:v="urn:schemas-microsoft-com:vml" xmlns:wp14="http://schemas.microsoft.com/office/word/2010/wordprocessingDrawing" xmlns:wp="http://schemas.openxmlformats.org/drawingml/2006/wordprocessingDrawing" xmlns:w10="urn:schemas-microsoft-com:office:word" xmlns:w="http://schemas.openxmlformats.org/wordprocessingml/2006/main" xmlns:w14="http://schemas.microsoft.com/office/word/2010/wordml" xmlns:w15="http://schemas.microsoft.com/office/word/2012/wordml" xmlns:w16cex="http://schemas.microsoft.com/office/word/2018/wordml/cex" xmlns:w16cid="http://schemas.microsoft.com/office/word/2016/wordml/cid" xmlns:w16="http://schemas.microsoft.com/office/word/2018/wordml" xmlns:w16du="http://schemas.microsoft.com/office/word/2023/wordml/word16du" xmlns:w16sdtdh="http://schemas.microsoft.com/office/word/2020/wordml/sdtdatahash" xmlns:w16se="http://schemas.microsoft.com/office/word/2015/wordml/symex" xmlns:wpg="http://schemas.microsoft.com/office/word/2010/wordprocessingGroup" xmlns:wpi="http://schemas.microsoft.com/office/word/2010/wordprocessingInk" xmlns:wne="http://schemas.microsoft.com/office/word/2006/wordml" xmlns:wps="http://schemas.microsoft.com/office/word/2010/wordprocessingShape" mc:Ignorable="w14 w15 w16se w16cid w16 w16cex w16sdtdh w16du wp14">
   <w:abstractNum w:abstractNumId="0" w15:restartNumberingAfterBreak="0">
-    <w:nsid w:val="21364D72"/>
+    <w:nsid w:val="0BD93F1E"/>
     <w:multiLevelType w:val="multilevel"/>
-    <w:tmpl w:val="AEE8A5DE"/>
+    <w:tmpl w:val="45AC6D16"/>
     <w:lvl w:ilvl="0">
       <w:start w:val="1"/>
       <w:numFmt w:val="bullet"/>
@@ -1485,9 +1579,9 @@
     </w:lvl>
   </w:abstractNum>
   <w:abstractNum w:abstractNumId="1" w15:restartNumberingAfterBreak="0">
-    <w:nsid w:val="2C474B65"/>
+    <w:nsid w:val="1983671B"/>
     <w:multiLevelType w:val="multilevel"/>
-    <w:tmpl w:val="6F603C0A"/>
+    <w:tmpl w:val="774ADF54"/>
     <w:lvl w:ilvl="0">
       <w:start w:val="1"/>
       <w:numFmt w:val="bullet"/>
@@ -1598,9 +1692,9 @@
     </w:lvl>
   </w:abstractNum>
   <w:abstractNum w:abstractNumId="2" w15:restartNumberingAfterBreak="0">
-    <w:nsid w:val="399305CC"/>
+    <w:nsid w:val="2FC264B1"/>
     <w:multiLevelType w:val="multilevel"/>
-    <w:tmpl w:val="3DC2A5EC"/>
+    <w:tmpl w:val="5A9EB872"/>
     <w:lvl w:ilvl="0">
       <w:start w:val="1"/>
       <w:numFmt w:val="bullet"/>
@@ -1711,9 +1805,9 @@
     </w:lvl>
   </w:abstractNum>
   <w:abstractNum w:abstractNumId="3" w15:restartNumberingAfterBreak="0">
-    <w:nsid w:val="43252AD5"/>
+    <w:nsid w:val="3AB564E9"/>
     <w:multiLevelType w:val="multilevel"/>
-    <w:tmpl w:val="DAE64E7A"/>
+    <w:tmpl w:val="05F01C1E"/>
     <w:lvl w:ilvl="0">
       <w:start w:val="1"/>
       <w:numFmt w:val="bullet"/>
@@ -1824,9 +1918,9 @@
     </w:lvl>
   </w:abstractNum>
   <w:abstractNum w:abstractNumId="4" w15:restartNumberingAfterBreak="0">
-    <w:nsid w:val="4D102D33"/>
+    <w:nsid w:val="4B00030F"/>
     <w:multiLevelType w:val="multilevel"/>
-    <w:tmpl w:val="73944E66"/>
+    <w:tmpl w:val="2EEEAC1C"/>
     <w:lvl w:ilvl="0">
       <w:start w:val="1"/>
       <w:numFmt w:val="bullet"/>
@@ -1937,9 +2031,9 @@
     </w:lvl>
   </w:abstractNum>
   <w:abstractNum w:abstractNumId="5" w15:restartNumberingAfterBreak="0">
-    <w:nsid w:val="4D9A4284"/>
+    <w:nsid w:val="5C03275C"/>
     <w:multiLevelType w:val="multilevel"/>
-    <w:tmpl w:val="1F08FD2C"/>
+    <w:tmpl w:val="45683340"/>
     <w:lvl w:ilvl="0">
       <w:start w:val="1"/>
       <w:numFmt w:val="bullet"/>
@@ -2050,9 +2144,9 @@
     </w:lvl>
   </w:abstractNum>
   <w:abstractNum w:abstractNumId="6" w15:restartNumberingAfterBreak="0">
-    <w:nsid w:val="59CA6F5F"/>
+    <w:nsid w:val="75AD42C9"/>
     <w:multiLevelType w:val="multilevel"/>
-    <w:tmpl w:val="DAB85C60"/>
+    <w:tmpl w:val="A874E4A6"/>
     <w:lvl w:ilvl="0">
       <w:start w:val="1"/>
       <w:numFmt w:val="bullet"/>
@@ -2162,26 +2256,26 @@
       </w:rPr>
     </w:lvl>
   </w:abstractNum>
-  <w:num w:numId="1" w16cid:durableId="1875844572">
-    <w:abstractNumId w:val="1"/>
+  <w:num w:numId="1" w16cid:durableId="385570488">
+    <w:abstractNumId w:val="2"/>
   </w:num>
-  <w:num w:numId="2" w16cid:durableId="313606211">
+  <w:num w:numId="2" w16cid:durableId="244144197">
     <w:abstractNumId w:val="4"/>
   </w:num>
-  <w:num w:numId="3" w16cid:durableId="1930652162">
+  <w:num w:numId="3" w16cid:durableId="494346378">
     <w:abstractNumId w:val="6"/>
   </w:num>
-  <w:num w:numId="4" w16cid:durableId="1182086391">
+  <w:num w:numId="4" w16cid:durableId="1133331342">
     <w:abstractNumId w:val="3"/>
   </w:num>
-  <w:num w:numId="5" w16cid:durableId="1961718811">
+  <w:num w:numId="5" w16cid:durableId="762871724">
     <w:abstractNumId w:val="0"/>
   </w:num>
-  <w:num w:numId="6" w16cid:durableId="1976713800">
+  <w:num w:numId="6" w16cid:durableId="737020059">
     <w:abstractNumId w:val="5"/>
   </w:num>
-  <w:num w:numId="7" w16cid:durableId="17241406">
-    <w:abstractNumId w:val="2"/>
+  <w:num w:numId="7" w16cid:durableId="677080224">
+    <w:abstractNumId w:val="1"/>
   </w:num>
 </w:numbering>
 </file>

</xml_diff>